<commit_message>
functions added for corrections + word doc created
</commit_message>
<xml_diff>
--- a/Lab 5/Lab 5.docx
+++ b/Lab 5/Lab 5.docx
@@ -4,36 +4,1687 @@
   <w:body>
     <w:p>
       <w:pPr>
+        <w:ind w:left="720" w:hanging="360"/>
+        <w:rPr>
+          <w:rFonts w:ascii="Times New Roman" w:hAnsi="Times New Roman" w:cs="Times New Roman"/>
+          <w:sz w:val="24"/>
+          <w:szCs w:val="24"/>
+        </w:rPr>
+      </w:pPr>
+      <w:r>
+        <w:rPr>
+          <w:rFonts w:ascii="Times New Roman" w:hAnsi="Times New Roman" w:cs="Times New Roman"/>
+          <w:sz w:val="24"/>
+          <w:szCs w:val="24"/>
+        </w:rPr>
+        <w:t>The following equations were used for the gravity correction and sea level reduction:</w:t>
+      </w:r>
+    </w:p>
+    <w:p>
+      <w:pPr>
+        <w:pStyle w:val="ListParagraph"/>
+        <w:numPr>
+          <w:ilvl w:val="0"/>
+          <w:numId w:val="3"/>
+        </w:numPr>
+        <w:rPr>
+          <w:rFonts w:ascii="Times New Roman" w:hAnsi="Times New Roman" w:cs="Times New Roman"/>
+          <w:sz w:val="24"/>
+          <w:szCs w:val="24"/>
+        </w:rPr>
+      </w:pPr>
+      <m:oMath>
+        <m:r>
+          <w:rPr>
+            <w:rFonts w:ascii="Cambria Math" w:hAnsi="Cambria Math" w:cs="Times New Roman"/>
+            <w:sz w:val="24"/>
+            <w:szCs w:val="24"/>
+          </w:rPr>
+          <m:t>local gravity=</m:t>
+        </m:r>
+        <m:d>
+          <m:dPr>
+            <m:begChr m:val="["/>
+            <m:endChr m:val="]"/>
+            <m:ctrlPr>
+              <w:rPr>
+                <w:rFonts w:ascii="Cambria Math" w:hAnsi="Cambria Math" w:cs="Times New Roman"/>
+                <w:i/>
+                <w:sz w:val="24"/>
+                <w:szCs w:val="24"/>
+              </w:rPr>
+            </m:ctrlPr>
+          </m:dPr>
+          <m:e>
+            <m:r>
+              <w:rPr>
+                <w:rFonts w:ascii="Cambria Math" w:hAnsi="Cambria Math" w:cs="Times New Roman"/>
+                <w:sz w:val="24"/>
+                <w:szCs w:val="24"/>
+              </w:rPr>
+              <m:t>9.80616×(1-2.6373</m:t>
+            </m:r>
+            <m:r>
+              <w:rPr>
+                <w:rFonts w:ascii="Cambria Math" w:hAnsi="Cambria Math" w:cs="Times New Roman"/>
+                <w:sz w:val="24"/>
+                <w:szCs w:val="24"/>
+              </w:rPr>
+              <m:t>×</m:t>
+            </m:r>
+            <m:sSup>
+              <m:sSupPr>
+                <m:ctrlPr>
+                  <w:rPr>
+                    <w:rFonts w:ascii="Cambria Math" w:hAnsi="Cambria Math" w:cs="Times New Roman"/>
+                    <w:i/>
+                    <w:sz w:val="24"/>
+                    <w:szCs w:val="24"/>
+                  </w:rPr>
+                </m:ctrlPr>
+              </m:sSupPr>
+              <m:e>
+                <m:r>
+                  <w:rPr>
+                    <w:rFonts w:ascii="Cambria Math" w:hAnsi="Cambria Math" w:cs="Times New Roman"/>
+                    <w:sz w:val="24"/>
+                    <w:szCs w:val="24"/>
+                  </w:rPr>
+                  <m:t>10</m:t>
+                </m:r>
+              </m:e>
+              <m:sup>
+                <m:r>
+                  <w:rPr>
+                    <w:rFonts w:ascii="Cambria Math" w:hAnsi="Cambria Math" w:cs="Times New Roman"/>
+                    <w:sz w:val="24"/>
+                    <w:szCs w:val="24"/>
+                  </w:rPr>
+                  <m:t>-</m:t>
+                </m:r>
+                <m:r>
+                  <w:rPr>
+                    <w:rFonts w:ascii="Cambria Math" w:hAnsi="Cambria Math" w:cs="Times New Roman"/>
+                    <w:sz w:val="24"/>
+                    <w:szCs w:val="24"/>
+                  </w:rPr>
+                  <m:t>3</m:t>
+                </m:r>
+              </m:sup>
+            </m:sSup>
+            <m:r>
+              <w:rPr>
+                <w:rFonts w:ascii="Cambria Math" w:hAnsi="Cambria Math" w:cs="Times New Roman"/>
+                <w:sz w:val="24"/>
+                <w:szCs w:val="24"/>
+              </w:rPr>
+              <m:t>×</m:t>
+            </m:r>
+            <m:func>
+              <m:funcPr>
+                <m:ctrlPr>
+                  <w:rPr>
+                    <w:rFonts w:ascii="Cambria Math" w:hAnsi="Cambria Math" w:cs="Times New Roman"/>
+                    <w:i/>
+                    <w:sz w:val="24"/>
+                    <w:szCs w:val="24"/>
+                  </w:rPr>
+                </m:ctrlPr>
+              </m:funcPr>
+              <m:fName>
+                <m:r>
+                  <m:rPr>
+                    <m:sty m:val="p"/>
+                  </m:rPr>
+                  <w:rPr>
+                    <w:rFonts w:ascii="Cambria Math" w:hAnsi="Cambria Math" w:cs="Times New Roman"/>
+                    <w:sz w:val="24"/>
+                    <w:szCs w:val="24"/>
+                  </w:rPr>
+                  <m:t>cos</m:t>
+                </m:r>
+              </m:fName>
+              <m:e>
+                <m:d>
+                  <m:dPr>
+                    <m:ctrlPr>
+                      <w:rPr>
+                        <w:rFonts w:ascii="Cambria Math" w:hAnsi="Cambria Math" w:cs="Times New Roman"/>
+                        <w:i/>
+                        <w:sz w:val="24"/>
+                        <w:szCs w:val="24"/>
+                      </w:rPr>
+                    </m:ctrlPr>
+                  </m:dPr>
+                  <m:e>
+                    <m:r>
+                      <w:rPr>
+                        <w:rFonts w:ascii="Cambria Math" w:hAnsi="Cambria Math" w:cs="Times New Roman"/>
+                        <w:sz w:val="24"/>
+                        <w:szCs w:val="24"/>
+                      </w:rPr>
+                      <m:t>2φ</m:t>
+                    </m:r>
+                  </m:e>
+                </m:d>
+              </m:e>
+            </m:func>
+            <m:r>
+              <w:rPr>
+                <w:rFonts w:ascii="Cambria Math" w:hAnsi="Cambria Math" w:cs="Times New Roman"/>
+                <w:sz w:val="24"/>
+                <w:szCs w:val="24"/>
+              </w:rPr>
+              <m:t>+ 5.9</m:t>
+            </m:r>
+            <m:r>
+              <w:rPr>
+                <w:rFonts w:ascii="Cambria Math" w:hAnsi="Cambria Math" w:cs="Times New Roman"/>
+                <w:sz w:val="24"/>
+                <w:szCs w:val="24"/>
+              </w:rPr>
+              <m:t>×</m:t>
+            </m:r>
+            <m:sSup>
+              <m:sSupPr>
+                <m:ctrlPr>
+                  <w:rPr>
+                    <w:rFonts w:ascii="Cambria Math" w:hAnsi="Cambria Math" w:cs="Times New Roman"/>
+                    <w:i/>
+                    <w:sz w:val="24"/>
+                    <w:szCs w:val="24"/>
+                  </w:rPr>
+                </m:ctrlPr>
+              </m:sSupPr>
+              <m:e>
+                <m:r>
+                  <w:rPr>
+                    <w:rFonts w:ascii="Cambria Math" w:hAnsi="Cambria Math" w:cs="Times New Roman"/>
+                    <w:sz w:val="24"/>
+                    <w:szCs w:val="24"/>
+                  </w:rPr>
+                  <m:t>10</m:t>
+                </m:r>
+              </m:e>
+              <m:sup>
+                <m:r>
+                  <w:rPr>
+                    <w:rFonts w:ascii="Cambria Math" w:hAnsi="Cambria Math" w:cs="Times New Roman"/>
+                    <w:sz w:val="24"/>
+                    <w:szCs w:val="24"/>
+                  </w:rPr>
+                  <m:t>-6</m:t>
+                </m:r>
+              </m:sup>
+            </m:sSup>
+            <m:r>
+              <w:rPr>
+                <w:rFonts w:ascii="Cambria Math" w:hAnsi="Cambria Math" w:cs="Times New Roman"/>
+                <w:sz w:val="24"/>
+                <w:szCs w:val="24"/>
+              </w:rPr>
+              <m:t>×</m:t>
+            </m:r>
+            <m:func>
+              <m:funcPr>
+                <m:ctrlPr>
+                  <w:rPr>
+                    <w:rFonts w:ascii="Cambria Math" w:hAnsi="Cambria Math" w:cs="Times New Roman"/>
+                    <w:i/>
+                    <w:sz w:val="24"/>
+                    <w:szCs w:val="24"/>
+                  </w:rPr>
+                </m:ctrlPr>
+              </m:funcPr>
+              <m:fName>
+                <m:sSup>
+                  <m:sSupPr>
+                    <m:ctrlPr>
+                      <w:rPr>
+                        <w:rFonts w:ascii="Cambria Math" w:hAnsi="Cambria Math" w:cs="Times New Roman"/>
+                        <w:i/>
+                        <w:sz w:val="24"/>
+                        <w:szCs w:val="24"/>
+                      </w:rPr>
+                    </m:ctrlPr>
+                  </m:sSupPr>
+                  <m:e>
+                    <m:r>
+                      <m:rPr>
+                        <m:sty m:val="p"/>
+                      </m:rPr>
+                      <w:rPr>
+                        <w:rFonts w:ascii="Cambria Math" w:hAnsi="Cambria Math" w:cs="Times New Roman"/>
+                        <w:sz w:val="24"/>
+                        <w:szCs w:val="24"/>
+                      </w:rPr>
+                      <m:t>cos</m:t>
+                    </m:r>
+                  </m:e>
+                  <m:sup>
+                    <m:r>
+                      <w:rPr>
+                        <w:rFonts w:ascii="Cambria Math" w:hAnsi="Cambria Math" w:cs="Times New Roman"/>
+                        <w:sz w:val="24"/>
+                        <w:szCs w:val="24"/>
+                      </w:rPr>
+                      <m:t>2</m:t>
+                    </m:r>
+                  </m:sup>
+                </m:sSup>
+              </m:fName>
+              <m:e>
+                <m:r>
+                  <w:rPr>
+                    <w:rFonts w:ascii="Cambria Math" w:hAnsi="Cambria Math" w:cs="Times New Roman"/>
+                    <w:sz w:val="24"/>
+                    <w:szCs w:val="24"/>
+                  </w:rPr>
+                  <m:t>(</m:t>
+                </m:r>
+                <m:r>
+                  <w:rPr>
+                    <w:rFonts w:ascii="Cambria Math" w:hAnsi="Cambria Math" w:cs="Times New Roman"/>
+                    <w:sz w:val="24"/>
+                    <w:szCs w:val="24"/>
+                  </w:rPr>
+                  <m:t>2φ</m:t>
+                </m:r>
+                <m:r>
+                  <w:rPr>
+                    <w:rFonts w:ascii="Cambria Math" w:hAnsi="Cambria Math" w:cs="Times New Roman"/>
+                    <w:sz w:val="24"/>
+                    <w:szCs w:val="24"/>
+                  </w:rPr>
+                  <m:t>)</m:t>
+                </m:r>
+              </m:e>
+            </m:func>
+          </m:e>
+        </m:d>
+        <m:r>
+          <w:rPr>
+            <w:rFonts w:ascii="Cambria Math" w:hAnsi="Cambria Math" w:cs="Times New Roman"/>
+            <w:sz w:val="24"/>
+            <w:szCs w:val="24"/>
+          </w:rPr>
+          <m:t>-3.086×</m:t>
+        </m:r>
+        <m:sSup>
+          <m:sSupPr>
+            <m:ctrlPr>
+              <w:rPr>
+                <w:rFonts w:ascii="Cambria Math" w:hAnsi="Cambria Math" w:cs="Times New Roman"/>
+                <w:i/>
+                <w:sz w:val="24"/>
+                <w:szCs w:val="24"/>
+              </w:rPr>
+            </m:ctrlPr>
+          </m:sSupPr>
+          <m:e>
+            <m:r>
+              <w:rPr>
+                <w:rFonts w:ascii="Cambria Math" w:hAnsi="Cambria Math" w:cs="Times New Roman"/>
+                <w:sz w:val="24"/>
+                <w:szCs w:val="24"/>
+              </w:rPr>
+              <m:t>10</m:t>
+            </m:r>
+          </m:e>
+          <m:sup>
+            <m:r>
+              <w:rPr>
+                <w:rFonts w:ascii="Cambria Math" w:hAnsi="Cambria Math" w:cs="Times New Roman"/>
+                <w:sz w:val="24"/>
+                <w:szCs w:val="24"/>
+              </w:rPr>
+              <m:t>-6</m:t>
+            </m:r>
+          </m:sup>
+        </m:sSup>
+        <m:r>
+          <w:rPr>
+            <w:rFonts w:ascii="Cambria Math" w:hAnsi="Cambria Math" w:cs="Times New Roman"/>
+            <w:sz w:val="24"/>
+            <w:szCs w:val="24"/>
+          </w:rPr>
+          <m:t>+1.118</m:t>
+        </m:r>
+        <m:r>
+          <w:rPr>
+            <w:rFonts w:ascii="Cambria Math" w:hAnsi="Cambria Math" w:cs="Times New Roman"/>
+            <w:sz w:val="24"/>
+            <w:szCs w:val="24"/>
+          </w:rPr>
+          <m:t>×</m:t>
+        </m:r>
+        <m:sSup>
+          <m:sSupPr>
+            <m:ctrlPr>
+              <w:rPr>
+                <w:rFonts w:ascii="Cambria Math" w:hAnsi="Cambria Math" w:cs="Times New Roman"/>
+                <w:i/>
+                <w:sz w:val="24"/>
+                <w:szCs w:val="24"/>
+              </w:rPr>
+            </m:ctrlPr>
+          </m:sSupPr>
+          <m:e>
+            <m:r>
+              <w:rPr>
+                <w:rFonts w:ascii="Cambria Math" w:hAnsi="Cambria Math" w:cs="Times New Roman"/>
+                <w:sz w:val="24"/>
+                <w:szCs w:val="24"/>
+              </w:rPr>
+              <m:t>10</m:t>
+            </m:r>
+          </m:e>
+          <m:sup>
+            <m:r>
+              <w:rPr>
+                <w:rFonts w:ascii="Cambria Math" w:hAnsi="Cambria Math" w:cs="Times New Roman"/>
+                <w:sz w:val="24"/>
+                <w:szCs w:val="24"/>
+              </w:rPr>
+              <m:t>-6</m:t>
+            </m:r>
+          </m:sup>
+        </m:sSup>
+        <m:r>
+          <w:rPr>
+            <w:rFonts w:ascii="Cambria Math" w:hAnsi="Cambria Math" w:cs="Times New Roman"/>
+            <w:sz w:val="24"/>
+            <w:szCs w:val="24"/>
+          </w:rPr>
+          <m:t>(h-</m:t>
+        </m:r>
+        <m:sSup>
+          <m:sSupPr>
+            <m:ctrlPr>
+              <w:rPr>
+                <w:rFonts w:ascii="Cambria Math" w:hAnsi="Cambria Math" w:cs="Times New Roman"/>
+                <w:i/>
+                <w:sz w:val="24"/>
+                <w:szCs w:val="24"/>
+              </w:rPr>
+            </m:ctrlPr>
+          </m:sSupPr>
+          <m:e>
+            <m:r>
+              <w:rPr>
+                <w:rFonts w:ascii="Cambria Math" w:hAnsi="Cambria Math" w:cs="Times New Roman"/>
+                <w:sz w:val="24"/>
+                <w:szCs w:val="24"/>
+              </w:rPr>
+              <m:t>h</m:t>
+            </m:r>
+          </m:e>
+          <m:sup>
+            <m:r>
+              <w:rPr>
+                <w:rFonts w:ascii="Cambria Math" w:hAnsi="Cambria Math" w:cs="Times New Roman"/>
+                <w:sz w:val="24"/>
+                <w:szCs w:val="24"/>
+              </w:rPr>
+              <m:t>'</m:t>
+            </m:r>
+          </m:sup>
+        </m:sSup>
+        <m:r>
+          <w:rPr>
+            <w:rFonts w:ascii="Cambria Math" w:hAnsi="Cambria Math" w:cs="Times New Roman"/>
+            <w:sz w:val="24"/>
+            <w:szCs w:val="24"/>
+          </w:rPr>
+          <m:t>)</m:t>
+        </m:r>
+      </m:oMath>
+    </w:p>
+    <w:p>
+      <w:pPr>
+        <w:pStyle w:val="ListParagraph"/>
+        <w:numPr>
+          <w:ilvl w:val="0"/>
+          <w:numId w:val="3"/>
+        </w:numPr>
+        <w:rPr>
+          <w:rFonts w:ascii="Times New Roman" w:hAnsi="Times New Roman" w:cs="Times New Roman"/>
+          <w:sz w:val="24"/>
+          <w:szCs w:val="24"/>
+        </w:rPr>
+      </w:pPr>
+      <m:oMath>
+        <m:r>
+          <w:rPr>
+            <w:rFonts w:ascii="Cambria Math" w:hAnsi="Cambria Math" w:cs="Times New Roman"/>
+            <w:sz w:val="24"/>
+            <w:szCs w:val="24"/>
+          </w:rPr>
+          <m:t xml:space="preserve">Gravity </m:t>
+        </m:r>
+        <m:r>
+          <w:rPr>
+            <w:rFonts w:ascii="Cambria Math" w:hAnsi="Cambria Math" w:cs="Times New Roman"/>
+            <w:sz w:val="24"/>
+            <w:szCs w:val="24"/>
+          </w:rPr>
+          <m:t xml:space="preserve">Calibrated pressure= </m:t>
+        </m:r>
+        <m:f>
+          <m:fPr>
+            <m:ctrlPr>
+              <w:rPr>
+                <w:rFonts w:ascii="Cambria Math" w:hAnsi="Cambria Math" w:cs="Times New Roman"/>
+                <w:i/>
+                <w:sz w:val="24"/>
+                <w:szCs w:val="24"/>
+              </w:rPr>
+            </m:ctrlPr>
+          </m:fPr>
+          <m:num>
+            <m:r>
+              <w:rPr>
+                <w:rFonts w:ascii="Cambria Math" w:hAnsi="Cambria Math" w:cs="Times New Roman"/>
+                <w:sz w:val="24"/>
+                <w:szCs w:val="24"/>
+              </w:rPr>
+              <m:t xml:space="preserve">local gravity </m:t>
+            </m:r>
+          </m:num>
+          <m:den>
+            <m:r>
+              <w:rPr>
+                <w:rFonts w:ascii="Cambria Math" w:hAnsi="Cambria Math" w:cs="Times New Roman"/>
+                <w:sz w:val="24"/>
+                <w:szCs w:val="24"/>
+              </w:rPr>
+              <m:t>9.80665</m:t>
+            </m:r>
+          </m:den>
+        </m:f>
+        <m:r>
+          <w:rPr>
+            <w:rFonts w:ascii="Cambria Math" w:hAnsi="Cambria Math" w:cs="Times New Roman"/>
+            <w:sz w:val="24"/>
+            <w:szCs w:val="24"/>
+          </w:rPr>
+          <m:t xml:space="preserve"> ×</m:t>
+        </m:r>
+        <m:d>
+          <m:dPr>
+            <m:begChr m:val="{"/>
+            <m:endChr m:val="}"/>
+            <m:ctrlPr>
+              <w:rPr>
+                <w:rFonts w:ascii="Cambria Math" w:hAnsi="Cambria Math" w:cs="Times New Roman"/>
+                <w:i/>
+                <w:sz w:val="24"/>
+                <w:szCs w:val="24"/>
+              </w:rPr>
+            </m:ctrlPr>
+          </m:dPr>
+          <m:e>
+            <m:r>
+              <w:rPr>
+                <w:rFonts w:ascii="Cambria Math" w:hAnsi="Cambria Math" w:cs="Times New Roman"/>
+                <w:sz w:val="24"/>
+                <w:szCs w:val="24"/>
+              </w:rPr>
+              <m:t xml:space="preserve">raw pressure+i+raw pressure </m:t>
+            </m:r>
+            <m:d>
+              <m:dPr>
+                <m:begChr m:val="["/>
+                <m:endChr m:val="]"/>
+                <m:ctrlPr>
+                  <w:rPr>
+                    <w:rFonts w:ascii="Cambria Math" w:hAnsi="Cambria Math" w:cs="Times New Roman"/>
+                    <w:i/>
+                    <w:sz w:val="24"/>
+                    <w:szCs w:val="24"/>
+                  </w:rPr>
+                </m:ctrlPr>
+              </m:dPr>
+              <m:e>
+                <m:f>
+                  <m:fPr>
+                    <m:ctrlPr>
+                      <w:rPr>
+                        <w:rFonts w:ascii="Cambria Math" w:hAnsi="Cambria Math" w:cs="Times New Roman"/>
+                        <w:i/>
+                        <w:sz w:val="24"/>
+                        <w:szCs w:val="24"/>
+                      </w:rPr>
+                    </m:ctrlPr>
+                  </m:fPr>
+                  <m:num>
+                    <m:d>
+                      <m:dPr>
+                        <m:ctrlPr>
+                          <w:rPr>
+                            <w:rFonts w:ascii="Cambria Math" w:hAnsi="Cambria Math" w:cs="Times New Roman"/>
+                            <w:i/>
+                            <w:sz w:val="24"/>
+                            <w:szCs w:val="24"/>
+                          </w:rPr>
+                        </m:ctrlPr>
+                      </m:dPr>
+                      <m:e>
+                        <m:r>
+                          <w:rPr>
+                            <w:rFonts w:ascii="Cambria Math" w:hAnsi="Cambria Math" w:cs="Times New Roman"/>
+                            <w:sz w:val="24"/>
+                            <w:szCs w:val="24"/>
+                          </w:rPr>
+                          <m:t>α-β</m:t>
+                        </m:r>
+                      </m:e>
+                    </m:d>
+                    <m:r>
+                      <w:rPr>
+                        <w:rFonts w:ascii="Cambria Math" w:hAnsi="Cambria Math" w:cs="Times New Roman"/>
+                        <w:sz w:val="24"/>
+                        <w:szCs w:val="24"/>
+                      </w:rPr>
+                      <m:t>T</m:t>
+                    </m:r>
+                  </m:num>
+                  <m:den>
+                    <m:r>
+                      <w:rPr>
+                        <w:rFonts w:ascii="Cambria Math" w:hAnsi="Cambria Math" w:cs="Times New Roman"/>
+                        <w:sz w:val="24"/>
+                        <w:szCs w:val="24"/>
+                      </w:rPr>
+                      <m:t>1+αT</m:t>
+                    </m:r>
+                  </m:den>
+                </m:f>
+              </m:e>
+            </m:d>
+            <m:r>
+              <w:rPr>
+                <w:rFonts w:ascii="Cambria Math" w:hAnsi="Cambria Math" w:cs="Times New Roman"/>
+                <w:sz w:val="24"/>
+                <w:szCs w:val="24"/>
+              </w:rPr>
+              <m:t>-f</m:t>
+            </m:r>
+            <m:f>
+              <m:fPr>
+                <m:ctrlPr>
+                  <w:rPr>
+                    <w:rFonts w:ascii="Cambria Math" w:hAnsi="Cambria Math" w:cs="Times New Roman"/>
+                    <w:i/>
+                    <w:sz w:val="24"/>
+                    <w:szCs w:val="24"/>
+                  </w:rPr>
+                </m:ctrlPr>
+              </m:fPr>
+              <m:num>
+                <m:r>
+                  <w:rPr>
+                    <w:rFonts w:ascii="Cambria Math" w:hAnsi="Cambria Math" w:cs="Times New Roman"/>
+                    <w:sz w:val="24"/>
+                    <w:szCs w:val="24"/>
+                  </w:rPr>
+                  <m:t>V</m:t>
+                </m:r>
+              </m:num>
+              <m:den>
+                <m:r>
+                  <w:rPr>
+                    <w:rFonts w:ascii="Cambria Math" w:hAnsi="Cambria Math" w:cs="Times New Roman"/>
+                    <w:sz w:val="24"/>
+                    <w:szCs w:val="24"/>
+                  </w:rPr>
+                  <m:t>A</m:t>
+                </m:r>
+              </m:den>
+            </m:f>
+            <m:r>
+              <w:rPr>
+                <w:rFonts w:ascii="Cambria Math" w:hAnsi="Cambria Math" w:cs="Times New Roman"/>
+                <w:sz w:val="24"/>
+                <w:szCs w:val="24"/>
+              </w:rPr>
+              <m:t>(α-3×</m:t>
+            </m:r>
+            <m:sSup>
+              <m:sSupPr>
+                <m:ctrlPr>
+                  <w:rPr>
+                    <w:rFonts w:ascii="Cambria Math" w:hAnsi="Cambria Math" w:cs="Times New Roman"/>
+                    <w:i/>
+                    <w:sz w:val="24"/>
+                    <w:szCs w:val="24"/>
+                  </w:rPr>
+                </m:ctrlPr>
+              </m:sSupPr>
+              <m:e>
+                <m:r>
+                  <w:rPr>
+                    <w:rFonts w:ascii="Cambria Math" w:hAnsi="Cambria Math" w:cs="Times New Roman"/>
+                    <w:sz w:val="24"/>
+                    <w:szCs w:val="24"/>
+                  </w:rPr>
+                  <m:t>10</m:t>
+                </m:r>
+              </m:e>
+              <m:sup>
+                <m:r>
+                  <w:rPr>
+                    <w:rFonts w:ascii="Cambria Math" w:hAnsi="Cambria Math" w:cs="Times New Roman"/>
+                    <w:sz w:val="24"/>
+                    <w:szCs w:val="24"/>
+                  </w:rPr>
+                  <m:t>-5</m:t>
+                </m:r>
+              </m:sup>
+            </m:sSup>
+            <m:r>
+              <w:rPr>
+                <w:rFonts w:ascii="Cambria Math" w:hAnsi="Cambria Math" w:cs="Times New Roman"/>
+                <w:sz w:val="24"/>
+                <w:szCs w:val="24"/>
+              </w:rPr>
+              <m:t>)T</m:t>
+            </m:r>
+          </m:e>
+        </m:d>
+      </m:oMath>
+    </w:p>
+    <w:p>
+      <w:pPr>
+        <w:pStyle w:val="ListParagraph"/>
+        <w:numPr>
+          <w:ilvl w:val="0"/>
+          <w:numId w:val="3"/>
+        </w:numPr>
+        <w:rPr>
+          <w:rFonts w:ascii="Times New Roman" w:hAnsi="Times New Roman" w:cs="Times New Roman"/>
+          <w:sz w:val="24"/>
+          <w:szCs w:val="24"/>
+        </w:rPr>
+      </w:pPr>
+      <m:oMath>
+        <m:r>
+          <w:rPr>
+            <w:rFonts w:ascii="Cambria Math" w:hAnsi="Cambria Math" w:cs="Times New Roman"/>
+            <w:sz w:val="24"/>
+            <w:szCs w:val="24"/>
+          </w:rPr>
+          <m:t>sea level pressure=station pressure ×exp</m:t>
+        </m:r>
+        <m:d>
+          <m:dPr>
+            <m:ctrlPr>
+              <w:rPr>
+                <w:rFonts w:ascii="Cambria Math" w:hAnsi="Cambria Math" w:cs="Times New Roman"/>
+                <w:i/>
+                <w:sz w:val="24"/>
+                <w:szCs w:val="24"/>
+              </w:rPr>
+            </m:ctrlPr>
+          </m:dPr>
+          <m:e>
+            <m:f>
+              <m:fPr>
+                <m:ctrlPr>
+                  <w:rPr>
+                    <w:rFonts w:ascii="Cambria Math" w:hAnsi="Cambria Math" w:cs="Times New Roman"/>
+                    <w:i/>
+                    <w:sz w:val="24"/>
+                    <w:szCs w:val="24"/>
+                  </w:rPr>
+                </m:ctrlPr>
+              </m:fPr>
+              <m:num>
+                <m:r>
+                  <w:rPr>
+                    <w:rFonts w:ascii="Cambria Math" w:hAnsi="Cambria Math" w:cs="Times New Roman"/>
+                    <w:sz w:val="24"/>
+                    <w:szCs w:val="24"/>
+                  </w:rPr>
+                  <m:t>station elevation</m:t>
+                </m:r>
+              </m:num>
+              <m:den>
+                <m:r>
+                  <w:rPr>
+                    <w:rFonts w:ascii="Cambria Math" w:hAnsi="Cambria Math" w:cs="Times New Roman"/>
+                    <w:sz w:val="24"/>
+                    <w:szCs w:val="24"/>
+                  </w:rPr>
+                  <m:t>29.3 ×mean virtual temperature</m:t>
+                </m:r>
+              </m:den>
+            </m:f>
+          </m:e>
+        </m:d>
+        <m:r>
+          <w:rPr>
+            <w:rFonts w:ascii="Cambria Math" w:hAnsi="Cambria Math" w:cs="Times New Roman"/>
+            <w:sz w:val="24"/>
+            <w:szCs w:val="24"/>
+          </w:rPr>
+          <m:t xml:space="preserve"> </m:t>
+        </m:r>
+      </m:oMath>
+    </w:p>
+    <w:p>
+      <w:pPr>
+        <w:pStyle w:val="ListParagraph"/>
+        <w:numPr>
+          <w:ilvl w:val="0"/>
+          <w:numId w:val="3"/>
+        </w:numPr>
+        <w:rPr>
+          <w:rFonts w:ascii="Times New Roman" w:hAnsi="Times New Roman" w:cs="Times New Roman"/>
+          <w:sz w:val="24"/>
+          <w:szCs w:val="24"/>
+        </w:rPr>
+      </w:pPr>
+      <m:oMath>
+        <m:r>
+          <w:rPr>
+            <w:rFonts w:ascii="Cambria Math" w:hAnsi="Cambria Math" w:cs="Times New Roman"/>
+            <w:sz w:val="24"/>
+            <w:szCs w:val="24"/>
+          </w:rPr>
+          <m:t xml:space="preserve">mean virtual temperature=0.5[current temperature+temperature 12 </m:t>
+        </m:r>
+        <m:r>
+          <w:rPr>
+            <w:rFonts w:ascii="Cambria Math" w:hAnsi="Cambria Math" w:cs="Times New Roman"/>
+            <w:sz w:val="24"/>
+            <w:szCs w:val="24"/>
+          </w:rPr>
+          <m:t>hours ago+0.0065×station elevation]</m:t>
+        </m:r>
+      </m:oMath>
+    </w:p>
+    <w:p>
+      <w:pPr>
+        <w:pStyle w:val="ListParagraph"/>
+        <w:numPr>
+          <w:ilvl w:val="0"/>
+          <w:numId w:val="3"/>
+        </w:numPr>
+        <w:rPr>
+          <w:rFonts w:ascii="Times New Roman" w:hAnsi="Times New Roman" w:cs="Times New Roman"/>
+          <w:sz w:val="24"/>
+          <w:szCs w:val="24"/>
+        </w:rPr>
+      </w:pPr>
+      <m:oMath>
+        <m:r>
+          <w:rPr>
+            <w:rFonts w:ascii="Cambria Math" w:hAnsi="Cambria Math" w:cs="Times New Roman"/>
+            <w:sz w:val="24"/>
+            <w:szCs w:val="24"/>
+          </w:rPr>
+          <m:t>virtual temperature=current temperature ×[1+(0.61×water vapour mixing ratio)]</m:t>
+        </m:r>
+      </m:oMath>
+    </w:p>
+    <w:p>
+      <w:pPr>
+        <w:pStyle w:val="ListParagraph"/>
+        <w:numPr>
+          <w:ilvl w:val="0"/>
+          <w:numId w:val="3"/>
+        </w:numPr>
+        <w:rPr>
+          <w:rFonts w:ascii="Times New Roman" w:hAnsi="Times New Roman" w:cs="Times New Roman"/>
+          <w:sz w:val="24"/>
+          <w:szCs w:val="24"/>
+        </w:rPr>
+      </w:pPr>
+      <m:oMath>
+        <m:r>
+          <w:rPr>
+            <w:rFonts w:ascii="Cambria Math" w:hAnsi="Cambria Math" w:cs="Times New Roman"/>
+            <w:sz w:val="24"/>
+            <w:szCs w:val="24"/>
+          </w:rPr>
+          <m:t>saturation vapour pressure=0.6113 × exp</m:t>
+        </m:r>
+        <m:d>
+          <m:dPr>
+            <m:begChr m:val="["/>
+            <m:endChr m:val="]"/>
+            <m:ctrlPr>
+              <w:rPr>
+                <w:rFonts w:ascii="Cambria Math" w:hAnsi="Cambria Math" w:cs="Times New Roman"/>
+                <w:i/>
+                <w:sz w:val="24"/>
+                <w:szCs w:val="24"/>
+              </w:rPr>
+            </m:ctrlPr>
+          </m:dPr>
+          <m:e>
+            <m:f>
+              <m:fPr>
+                <m:ctrlPr>
+                  <w:rPr>
+                    <w:rFonts w:ascii="Cambria Math" w:hAnsi="Cambria Math" w:cs="Times New Roman"/>
+                    <w:i/>
+                    <w:sz w:val="24"/>
+                    <w:szCs w:val="24"/>
+                  </w:rPr>
+                </m:ctrlPr>
+              </m:fPr>
+              <m:num>
+                <m:r>
+                  <m:rPr>
+                    <m:sty m:val="p"/>
+                  </m:rPr>
+                  <w:rPr>
+                    <w:rFonts w:ascii="Cambria Math" w:hAnsi="Cambria Math" w:cs="Times New Roman"/>
+                    <w:sz w:val="24"/>
+                    <w:szCs w:val="24"/>
+                  </w:rPr>
+                  <m:t>17.2694 ×</m:t>
+                </m:r>
+                <m:d>
+                  <m:dPr>
+                    <m:ctrlPr>
+                      <w:rPr>
+                        <w:rFonts w:ascii="Cambria Math" w:hAnsi="Cambria Math" w:cs="Times New Roman"/>
+                        <w:sz w:val="24"/>
+                        <w:szCs w:val="24"/>
+                      </w:rPr>
+                    </m:ctrlPr>
+                  </m:dPr>
+                  <m:e>
+                    <m:r>
+                      <m:rPr>
+                        <m:sty m:val="p"/>
+                      </m:rPr>
+                      <w:rPr>
+                        <w:rFonts w:ascii="Cambria Math" w:hAnsi="Cambria Math" w:cs="Times New Roman"/>
+                        <w:sz w:val="24"/>
+                        <w:szCs w:val="24"/>
+                      </w:rPr>
+                      <m:t>current Temp- 273.15</m:t>
+                    </m:r>
+                  </m:e>
+                </m:d>
+              </m:num>
+              <m:den>
+                <m:r>
+                  <w:rPr>
+                    <w:rFonts w:ascii="Cambria Math" w:hAnsi="Cambria Math" w:cs="Times New Roman"/>
+                    <w:sz w:val="24"/>
+                    <w:szCs w:val="24"/>
+                  </w:rPr>
+                  <m:t xml:space="preserve">current Temp- </m:t>
+                </m:r>
+                <m:r>
+                  <m:rPr>
+                    <m:sty m:val="p"/>
+                  </m:rPr>
+                  <w:rPr>
+                    <w:rFonts w:ascii="Cambria Math" w:hAnsi="Cambria Math" w:cs="Times New Roman"/>
+                    <w:sz w:val="24"/>
+                    <w:szCs w:val="24"/>
+                  </w:rPr>
+                  <m:t>35.86</m:t>
+                </m:r>
+              </m:den>
+            </m:f>
+          </m:e>
+        </m:d>
+      </m:oMath>
+    </w:p>
+    <w:p>
+      <w:pPr>
+        <w:pStyle w:val="ListParagraph"/>
+        <w:numPr>
+          <w:ilvl w:val="0"/>
+          <w:numId w:val="3"/>
+        </w:numPr>
+        <w:rPr>
+          <w:rFonts w:ascii="Times New Roman" w:hAnsi="Times New Roman" w:cs="Times New Roman"/>
+          <w:sz w:val="24"/>
+          <w:szCs w:val="24"/>
+        </w:rPr>
+      </w:pPr>
+      <m:oMath>
+        <m:r>
+          <w:rPr>
+            <w:rFonts w:ascii="Cambria Math" w:hAnsi="Cambria Math" w:cs="Times New Roman"/>
+            <w:sz w:val="24"/>
+            <w:szCs w:val="24"/>
+          </w:rPr>
+          <m:t>water vapour mixing ratio</m:t>
+        </m:r>
+        <m:r>
+          <w:rPr>
+            <w:rFonts w:ascii="Cambria Math" w:hAnsi="Cambria Math" w:cs="Times New Roman"/>
+            <w:sz w:val="24"/>
+            <w:szCs w:val="24"/>
+          </w:rPr>
+          <m:t>=relative humidity × saturated mixing ratio</m:t>
+        </m:r>
+        <m:r>
+          <w:rPr>
+            <w:rFonts w:ascii="Cambria Math" w:hAnsi="Cambria Math" w:cs="Times New Roman"/>
+            <w:sz w:val="24"/>
+            <w:szCs w:val="24"/>
+          </w:rPr>
+          <w:br/>
+        </m:r>
+      </m:oMath>
+    </w:p>
+    <w:p>
+      <w:pPr>
+        <w:rPr>
+          <w:rFonts w:ascii="Times New Roman" w:hAnsi="Times New Roman" w:cs="Times New Roman"/>
+          <w:sz w:val="24"/>
+          <w:szCs w:val="24"/>
+        </w:rPr>
+      </w:pPr>
+      <w:r>
+        <w:rPr>
+          <w:rFonts w:ascii="Times New Roman" w:hAnsi="Times New Roman" w:cs="Times New Roman"/>
+          <w:sz w:val="24"/>
+          <w:szCs w:val="24"/>
+        </w:rPr>
+        <w:t>For gravity correction:</w:t>
+      </w:r>
+      <w:r>
+        <w:rPr>
+          <w:rFonts w:ascii="Times New Roman" w:hAnsi="Times New Roman" w:cs="Times New Roman"/>
+          <w:sz w:val="24"/>
+          <w:szCs w:val="24"/>
+        </w:rPr>
+        <w:br/>
+      </w:r>
+      <w:r>
+        <w:rPr>
+          <w:rFonts w:ascii="Times New Roman" w:hAnsi="Times New Roman" w:cs="Times New Roman"/>
+          <w:sz w:val="24"/>
+          <w:szCs w:val="24"/>
+        </w:rPr>
+        <w:t xml:space="preserve">We assume the index </w:t>
+      </w:r>
+      <w:r>
+        <w:rPr>
+          <w:rFonts w:ascii="Times New Roman" w:hAnsi="Times New Roman" w:cs="Times New Roman"/>
+          <w:sz w:val="24"/>
+          <w:szCs w:val="24"/>
+        </w:rPr>
+        <w:t>error</w:t>
+      </w:r>
+      <w:r>
+        <w:rPr>
+          <w:rFonts w:ascii="Times New Roman" w:hAnsi="Times New Roman" w:cs="Times New Roman"/>
+          <w:sz w:val="24"/>
+          <w:szCs w:val="24"/>
+        </w:rPr>
+        <w:t xml:space="preserve">, i = 0 </w:t>
+      </w:r>
+      <w:r>
+        <w:rPr>
+          <w:rFonts w:ascii="Times New Roman" w:hAnsi="Times New Roman" w:cs="Times New Roman"/>
+          <w:sz w:val="24"/>
+          <w:szCs w:val="24"/>
+        </w:rPr>
+        <w:t xml:space="preserve">assuming the barometer was checked and calibrated before the lab, and no contamination occurred during the lab. </w:t>
+      </w:r>
+    </w:p>
+    <w:p>
+      <w:pPr>
+        <w:rPr>
+          <w:rFonts w:ascii="Times New Roman" w:hAnsi="Times New Roman" w:cs="Times New Roman"/>
+          <w:sz w:val="24"/>
+          <w:szCs w:val="24"/>
+        </w:rPr>
+      </w:pPr>
+      <w:r>
+        <w:rPr>
+          <w:rFonts w:ascii="Times New Roman" w:hAnsi="Times New Roman" w:cs="Times New Roman"/>
+          <w:sz w:val="24"/>
+          <w:szCs w:val="24"/>
+        </w:rPr>
+        <w:t>The mean height</w:t>
+      </w:r>
+      <w:r>
+        <w:rPr>
+          <w:rFonts w:ascii="Times New Roman" w:hAnsi="Times New Roman" w:cs="Times New Roman"/>
+          <w:sz w:val="24"/>
+          <w:szCs w:val="24"/>
+        </w:rPr>
+        <w:t xml:space="preserve"> within 150km</w:t>
+      </w:r>
+      <w:r>
+        <w:rPr>
+          <w:rFonts w:ascii="Times New Roman" w:hAnsi="Times New Roman" w:cs="Times New Roman"/>
+          <w:sz w:val="24"/>
+          <w:szCs w:val="24"/>
+        </w:rPr>
+        <w:t xml:space="preserve"> was estimated at 5.182 m, as per the geoid height from the EGM96 model.</w:t>
+      </w:r>
+      <w:r>
+        <w:rPr>
+          <w:rFonts w:ascii="Times New Roman" w:hAnsi="Times New Roman" w:cs="Times New Roman"/>
+          <w:sz w:val="24"/>
+          <w:szCs w:val="24"/>
+        </w:rPr>
+        <w:t xml:space="preserve"> This was deduced from the following calculations:</w:t>
+      </w:r>
+      <w:r>
+        <w:rPr>
+          <w:rFonts w:ascii="Times New Roman" w:hAnsi="Times New Roman" w:cs="Times New Roman"/>
+          <w:sz w:val="24"/>
+          <w:szCs w:val="24"/>
+        </w:rPr>
+        <w:br/>
+      </w:r>
+      <w:r>
+        <w:rPr>
+          <w:rFonts w:ascii="Times New Roman" w:hAnsi="Times New Roman" w:cs="Times New Roman"/>
+          <w:sz w:val="24"/>
+          <w:szCs w:val="24"/>
+        </w:rPr>
+        <w:t>Geoid Height Results:</w:t>
+      </w:r>
+    </w:p>
+    <w:p>
+      <w:pPr>
+        <w:pStyle w:val="ListParagraph"/>
+        <w:numPr>
+          <w:ilvl w:val="0"/>
+          <w:numId w:val="4"/>
+        </w:numPr>
+        <w:rPr>
+          <w:rFonts w:ascii="Times New Roman" w:hAnsi="Times New Roman" w:cs="Times New Roman"/>
+          <w:sz w:val="24"/>
+          <w:szCs w:val="24"/>
+        </w:rPr>
+      </w:pPr>
+      <w:r>
+        <w:rPr>
+          <w:rFonts w:ascii="Times New Roman" w:hAnsi="Times New Roman" w:cs="Times New Roman"/>
+          <w:sz w:val="24"/>
+          <w:szCs w:val="24"/>
+        </w:rPr>
+        <w:t xml:space="preserve">source: </w:t>
+      </w:r>
+      <w:hyperlink r:id="rId5" w:history="1">
+        <w:r>
+          <w:rPr>
+            <w:rStyle w:val="Hyperlink"/>
+            <w:rFonts w:ascii="Times New Roman" w:hAnsi="Times New Roman" w:cs="Times New Roman"/>
+            <w:sz w:val="24"/>
+            <w:szCs w:val="24"/>
+          </w:rPr>
+          <w:t>https://www.unavco.org/software/geodetic-utilities/geoid-height-calculator/geoid-height</w:t>
+        </w:r>
+      </w:hyperlink>
+    </w:p>
+    <w:p>
+      <w:pPr>
+        <w:pStyle w:val="ListParagraph"/>
+        <w:numPr>
+          <w:ilvl w:val="0"/>
+          <w:numId w:val="4"/>
+        </w:numPr>
+        <w:rPr>
+          <w:rFonts w:ascii="Times New Roman" w:hAnsi="Times New Roman" w:cs="Times New Roman"/>
+          <w:sz w:val="24"/>
+          <w:szCs w:val="24"/>
+        </w:rPr>
+      </w:pPr>
+      <w:r>
+        <w:rPr>
+          <w:rFonts w:ascii="Times New Roman" w:hAnsi="Times New Roman" w:cs="Times New Roman"/>
+          <w:sz w:val="24"/>
+          <w:szCs w:val="24"/>
+        </w:rPr>
+        <w:t>Latitude: 49.2606° N = 49° 15' 38.16" N</w:t>
+      </w:r>
+    </w:p>
+    <w:p>
+      <w:pPr>
+        <w:pStyle w:val="ListParagraph"/>
+        <w:numPr>
+          <w:ilvl w:val="0"/>
+          <w:numId w:val="4"/>
+        </w:numPr>
+        <w:rPr>
+          <w:rFonts w:ascii="Times New Roman" w:hAnsi="Times New Roman" w:cs="Times New Roman"/>
+          <w:sz w:val="24"/>
+          <w:szCs w:val="24"/>
+        </w:rPr>
+      </w:pPr>
+      <w:r>
+        <w:rPr>
+          <w:rFonts w:ascii="Times New Roman" w:hAnsi="Times New Roman" w:cs="Times New Roman"/>
+          <w:sz w:val="24"/>
+          <w:szCs w:val="24"/>
+        </w:rPr>
+        <w:t>Longitude: 123.246° E = 123° 14' 45.6" E</w:t>
+      </w:r>
+    </w:p>
+    <w:p>
+      <w:pPr>
+        <w:pStyle w:val="ListParagraph"/>
+        <w:numPr>
+          <w:ilvl w:val="0"/>
+          <w:numId w:val="4"/>
+        </w:numPr>
+        <w:rPr>
+          <w:rFonts w:ascii="Times New Roman" w:hAnsi="Times New Roman" w:cs="Times New Roman"/>
+          <w:sz w:val="24"/>
+          <w:szCs w:val="24"/>
+        </w:rPr>
+      </w:pPr>
+      <w:r>
+        <w:rPr>
+          <w:rFonts w:ascii="Times New Roman" w:hAnsi="Times New Roman" w:cs="Times New Roman"/>
+          <w:sz w:val="24"/>
+          <w:szCs w:val="24"/>
+        </w:rPr>
+        <w:t>GPS ellipsoidal height: 105 (meters)</w:t>
+      </w:r>
+    </w:p>
+    <w:p>
+      <w:pPr>
+        <w:pStyle w:val="ListParagraph"/>
+        <w:numPr>
+          <w:ilvl w:val="0"/>
+          <w:numId w:val="4"/>
+        </w:numPr>
+        <w:rPr>
+          <w:rFonts w:ascii="Times New Roman" w:hAnsi="Times New Roman" w:cs="Times New Roman"/>
+          <w:sz w:val="24"/>
+          <w:szCs w:val="24"/>
+        </w:rPr>
+      </w:pPr>
+      <w:r>
+        <w:rPr>
+          <w:rFonts w:ascii="Times New Roman" w:hAnsi="Times New Roman" w:cs="Times New Roman"/>
+          <w:sz w:val="24"/>
+          <w:szCs w:val="24"/>
+        </w:rPr>
+        <w:t>Geoid height: 5.182 (meters)</w:t>
+      </w:r>
+    </w:p>
+    <w:p>
+      <w:pPr>
+        <w:rPr>
+          <w:rFonts w:ascii="Times New Roman" w:hAnsi="Times New Roman" w:cs="Times New Roman"/>
+          <w:sz w:val="24"/>
+          <w:szCs w:val="24"/>
+        </w:rPr>
+      </w:pPr>
+      <w:r>
+        <w:rPr>
+          <w:rFonts w:ascii="Times New Roman" w:hAnsi="Times New Roman" w:cs="Times New Roman"/>
+          <w:sz w:val="24"/>
+          <w:szCs w:val="24"/>
+        </w:rPr>
+        <w:t>The 105m height ASL for UBC is assumed as per the calibration of the Kestrels.</w:t>
+      </w:r>
+    </w:p>
+    <w:p>
+      <w:pPr>
+        <w:rPr>
+          <w:rFonts w:ascii="Times New Roman" w:hAnsi="Times New Roman" w:cs="Times New Roman"/>
+          <w:sz w:val="24"/>
+          <w:szCs w:val="24"/>
+        </w:rPr>
+      </w:pPr>
+      <w:r>
+        <w:rPr>
+          <w:rFonts w:ascii="Times New Roman" w:hAnsi="Times New Roman" w:cs="Times New Roman"/>
+          <w:sz w:val="24"/>
+          <w:szCs w:val="24"/>
+        </w:rPr>
+        <w:t>As for the temperature correction</w:t>
+      </w:r>
+      <w:r>
+        <w:rPr>
+          <w:rFonts w:ascii="Times New Roman" w:hAnsi="Times New Roman" w:cs="Times New Roman"/>
+          <w:sz w:val="24"/>
+          <w:szCs w:val="24"/>
+        </w:rPr>
+        <w:t xml:space="preserve"> </w:t>
+      </w:r>
+      <m:oMath>
+        <m:r>
+          <w:rPr>
+            <w:rFonts w:ascii="Cambria Math" w:hAnsi="Cambria Math" w:cs="Times New Roman"/>
+            <w:sz w:val="24"/>
+            <w:szCs w:val="24"/>
+          </w:rPr>
+          <m:t xml:space="preserve">raw pressure </m:t>
+        </m:r>
+        <m:d>
+          <m:dPr>
+            <m:begChr m:val="["/>
+            <m:endChr m:val="]"/>
+            <m:ctrlPr>
+              <w:rPr>
+                <w:rFonts w:ascii="Cambria Math" w:hAnsi="Cambria Math" w:cs="Times New Roman"/>
+                <w:i/>
+                <w:sz w:val="24"/>
+                <w:szCs w:val="24"/>
+              </w:rPr>
+            </m:ctrlPr>
+          </m:dPr>
+          <m:e>
+            <m:f>
+              <m:fPr>
+                <m:ctrlPr>
+                  <w:rPr>
+                    <w:rFonts w:ascii="Cambria Math" w:hAnsi="Cambria Math" w:cs="Times New Roman"/>
+                    <w:i/>
+                    <w:sz w:val="24"/>
+                    <w:szCs w:val="24"/>
+                  </w:rPr>
+                </m:ctrlPr>
+              </m:fPr>
+              <m:num>
+                <m:d>
+                  <m:dPr>
+                    <m:ctrlPr>
+                      <w:rPr>
+                        <w:rFonts w:ascii="Cambria Math" w:hAnsi="Cambria Math" w:cs="Times New Roman"/>
+                        <w:i/>
+                        <w:sz w:val="24"/>
+                        <w:szCs w:val="24"/>
+                      </w:rPr>
+                    </m:ctrlPr>
+                  </m:dPr>
+                  <m:e>
+                    <m:r>
+                      <w:rPr>
+                        <w:rFonts w:ascii="Cambria Math" w:hAnsi="Cambria Math" w:cs="Times New Roman"/>
+                        <w:sz w:val="24"/>
+                        <w:szCs w:val="24"/>
+                      </w:rPr>
+                      <m:t>α-β</m:t>
+                    </m:r>
+                  </m:e>
+                </m:d>
+                <m:r>
+                  <w:rPr>
+                    <w:rFonts w:ascii="Cambria Math" w:hAnsi="Cambria Math" w:cs="Times New Roman"/>
+                    <w:sz w:val="24"/>
+                    <w:szCs w:val="24"/>
+                  </w:rPr>
+                  <m:t>T</m:t>
+                </m:r>
+              </m:num>
+              <m:den>
+                <m:r>
+                  <w:rPr>
+                    <w:rFonts w:ascii="Cambria Math" w:hAnsi="Cambria Math" w:cs="Times New Roman"/>
+                    <w:sz w:val="24"/>
+                    <w:szCs w:val="24"/>
+                  </w:rPr>
+                  <m:t>1+αT</m:t>
+                </m:r>
+              </m:den>
+            </m:f>
+          </m:e>
+        </m:d>
+        <m:r>
+          <w:rPr>
+            <w:rFonts w:ascii="Cambria Math" w:hAnsi="Cambria Math" w:cs="Times New Roman"/>
+            <w:sz w:val="24"/>
+            <w:szCs w:val="24"/>
+          </w:rPr>
+          <m:t>-f</m:t>
+        </m:r>
+        <m:f>
+          <m:fPr>
+            <m:ctrlPr>
+              <w:rPr>
+                <w:rFonts w:ascii="Cambria Math" w:hAnsi="Cambria Math" w:cs="Times New Roman"/>
+                <w:i/>
+                <w:sz w:val="24"/>
+                <w:szCs w:val="24"/>
+              </w:rPr>
+            </m:ctrlPr>
+          </m:fPr>
+          <m:num>
+            <m:r>
+              <w:rPr>
+                <w:rFonts w:ascii="Cambria Math" w:hAnsi="Cambria Math" w:cs="Times New Roman"/>
+                <w:sz w:val="24"/>
+                <w:szCs w:val="24"/>
+              </w:rPr>
+              <m:t>V</m:t>
+            </m:r>
+          </m:num>
+          <m:den>
+            <m:r>
+              <w:rPr>
+                <w:rFonts w:ascii="Cambria Math" w:hAnsi="Cambria Math" w:cs="Times New Roman"/>
+                <w:sz w:val="24"/>
+                <w:szCs w:val="24"/>
+              </w:rPr>
+              <m:t>A</m:t>
+            </m:r>
+          </m:den>
+        </m:f>
+        <m:r>
+          <w:rPr>
+            <w:rFonts w:ascii="Cambria Math" w:hAnsi="Cambria Math" w:cs="Times New Roman"/>
+            <w:sz w:val="24"/>
+            <w:szCs w:val="24"/>
+          </w:rPr>
+          <m:t>(α-3×</m:t>
+        </m:r>
+        <m:sSup>
+          <m:sSupPr>
+            <m:ctrlPr>
+              <w:rPr>
+                <w:rFonts w:ascii="Cambria Math" w:hAnsi="Cambria Math" w:cs="Times New Roman"/>
+                <w:i/>
+                <w:sz w:val="24"/>
+                <w:szCs w:val="24"/>
+              </w:rPr>
+            </m:ctrlPr>
+          </m:sSupPr>
+          <m:e>
+            <m:r>
+              <w:rPr>
+                <w:rFonts w:ascii="Cambria Math" w:hAnsi="Cambria Math" w:cs="Times New Roman"/>
+                <w:sz w:val="24"/>
+                <w:szCs w:val="24"/>
+              </w:rPr>
+              <m:t>10</m:t>
+            </m:r>
+          </m:e>
+          <m:sup>
+            <m:r>
+              <w:rPr>
+                <w:rFonts w:ascii="Cambria Math" w:hAnsi="Cambria Math" w:cs="Times New Roman"/>
+                <w:sz w:val="24"/>
+                <w:szCs w:val="24"/>
+              </w:rPr>
+              <m:t>-5</m:t>
+            </m:r>
+          </m:sup>
+        </m:sSup>
+        <m:r>
+          <w:rPr>
+            <w:rFonts w:ascii="Cambria Math" w:hAnsi="Cambria Math" w:cs="Times New Roman"/>
+            <w:sz w:val="24"/>
+            <w:szCs w:val="24"/>
+          </w:rPr>
+          <m:t>)T</m:t>
+        </m:r>
+      </m:oMath>
+      <w:r>
+        <w:rPr>
+          <w:rFonts w:ascii="Times New Roman" w:hAnsi="Times New Roman" w:cs="Times New Roman"/>
+          <w:sz w:val="24"/>
+          <w:szCs w:val="24"/>
+        </w:rPr>
+        <w:t>, I assu</w:t>
+      </w:r>
+      <w:bookmarkStart w:id="0" w:name="_GoBack"/>
+      <w:bookmarkEnd w:id="0"/>
+      <w:r>
+        <w:rPr>
+          <w:rFonts w:ascii="Times New Roman" w:hAnsi="Times New Roman" w:cs="Times New Roman"/>
+          <w:sz w:val="24"/>
+          <w:szCs w:val="24"/>
+        </w:rPr>
+        <w:t xml:space="preserve">med this to be 0 as well because the Eco-Celli was not filled with mercury, while all of the corrections are with mercury as a function of temperature. These temperature effects must be compensated, which they were by the initial calibration between the pressure and temperature. </w:t>
+      </w:r>
+    </w:p>
+    <w:p>
+      <w:pPr>
+        <w:spacing w:after="240"/>
+        <w:rPr>
+          <w:rFonts w:ascii="Times New Roman" w:hAnsi="Times New Roman" w:cs="Times New Roman"/>
+          <w:sz w:val="24"/>
+          <w:szCs w:val="24"/>
+        </w:rPr>
+      </w:pPr>
+      <w:r>
+        <w:rPr>
+          <w:rFonts w:ascii="Times New Roman" w:hAnsi="Times New Roman" w:cs="Times New Roman"/>
+          <w:sz w:val="24"/>
+          <w:szCs w:val="24"/>
+        </w:rPr>
+        <w:t xml:space="preserve">For the sea level reduction, </w:t>
+      </w:r>
+      <w:r>
+        <w:rPr>
+          <w:rFonts w:ascii="Times New Roman" w:hAnsi="Times New Roman" w:cs="Times New Roman"/>
+          <w:sz w:val="24"/>
+          <w:szCs w:val="24"/>
+        </w:rPr>
+        <w:t xml:space="preserve">the current temperature was taken from the </w:t>
+      </w:r>
+      <w:proofErr w:type="spellStart"/>
+      <w:r>
+        <w:rPr>
+          <w:rFonts w:ascii="Times New Roman" w:hAnsi="Times New Roman" w:cs="Times New Roman"/>
+          <w:sz w:val="24"/>
+          <w:szCs w:val="24"/>
+        </w:rPr>
+        <w:t>davis_wxstation</w:t>
+      </w:r>
+      <w:proofErr w:type="spellEnd"/>
+      <w:r>
+        <w:rPr>
+          <w:rFonts w:ascii="Times New Roman" w:hAnsi="Times New Roman" w:cs="Times New Roman"/>
+          <w:sz w:val="24"/>
+          <w:szCs w:val="24"/>
+        </w:rPr>
+        <w:t xml:space="preserve"> dataset and averaged between 11am to 1 pm to average during the measurement period (on Feb 7</w:t>
+      </w:r>
+      <w:r>
+        <w:rPr>
+          <w:rFonts w:ascii="Times New Roman" w:hAnsi="Times New Roman" w:cs="Times New Roman"/>
+          <w:sz w:val="24"/>
+          <w:szCs w:val="24"/>
+          <w:vertAlign w:val="superscript"/>
+        </w:rPr>
+        <w:t>th</w:t>
+      </w:r>
+      <w:r>
+        <w:rPr>
+          <w:rFonts w:ascii="Times New Roman" w:hAnsi="Times New Roman" w:cs="Times New Roman"/>
+          <w:sz w:val="24"/>
+          <w:szCs w:val="24"/>
+        </w:rPr>
+        <w:t xml:space="preserve">). The average temperature came to 4.533°C and RH was averaged to 97.111%. The </w:t>
+      </w:r>
+      <w:r>
+        <w:rPr>
+          <w:rFonts w:ascii="Times New Roman" w:hAnsi="Times New Roman" w:cs="Times New Roman"/>
+          <w:sz w:val="24"/>
+          <w:szCs w:val="24"/>
+        </w:rPr>
+        <w:t>temperature 12 hours ago</w:t>
+      </w:r>
+      <w:r>
+        <w:rPr>
+          <w:rFonts w:ascii="Times New Roman" w:hAnsi="Times New Roman" w:cs="Times New Roman"/>
+          <w:sz w:val="24"/>
+          <w:szCs w:val="24"/>
+        </w:rPr>
+        <w:t xml:space="preserve"> was averaged between 11pm the previous day (Feb 6</w:t>
+      </w:r>
+      <w:r>
+        <w:rPr>
+          <w:rFonts w:ascii="Times New Roman" w:hAnsi="Times New Roman" w:cs="Times New Roman"/>
+          <w:sz w:val="24"/>
+          <w:szCs w:val="24"/>
+          <w:vertAlign w:val="superscript"/>
+        </w:rPr>
+        <w:t>th</w:t>
+      </w:r>
+      <w:r>
+        <w:rPr>
+          <w:rFonts w:ascii="Times New Roman" w:hAnsi="Times New Roman" w:cs="Times New Roman"/>
+          <w:sz w:val="24"/>
+          <w:szCs w:val="24"/>
+        </w:rPr>
+        <w:t>) until 1am on Feb 7</w:t>
+      </w:r>
+      <w:r>
+        <w:rPr>
+          <w:rFonts w:ascii="Times New Roman" w:hAnsi="Times New Roman" w:cs="Times New Roman"/>
+          <w:sz w:val="24"/>
+          <w:szCs w:val="24"/>
+          <w:vertAlign w:val="superscript"/>
+        </w:rPr>
+        <w:t>th</w:t>
+      </w:r>
+      <w:r>
+        <w:rPr>
+          <w:rFonts w:ascii="Times New Roman" w:hAnsi="Times New Roman" w:cs="Times New Roman"/>
+          <w:sz w:val="24"/>
+          <w:szCs w:val="24"/>
+        </w:rPr>
+        <w:t xml:space="preserve">. </w:t>
+      </w:r>
+      <w:r>
+        <w:rPr>
+          <w:rFonts w:ascii="Times New Roman" w:hAnsi="Times New Roman" w:cs="Times New Roman"/>
+          <w:sz w:val="24"/>
+          <w:szCs w:val="24"/>
+        </w:rPr>
+        <w:t>The average temperature came to 3.389°C and RH was averaged to 97%.</w:t>
+      </w:r>
+      <w:r>
+        <w:rPr>
+          <w:rFonts w:ascii="Times New Roman" w:hAnsi="Times New Roman" w:cs="Times New Roman"/>
+          <w:sz w:val="24"/>
+          <w:szCs w:val="24"/>
+        </w:rPr>
+        <w:t xml:space="preserve"> The station height is set to 105m for UBC, and station pressure was measured from the sensors. </w:t>
+      </w:r>
+    </w:p>
+    <w:p>
+      <w:pPr>
+        <w:ind w:left="720" w:hanging="360"/>
+        <w:rPr>
+          <w:rFonts w:ascii="Times New Roman" w:hAnsi="Times New Roman" w:cs="Times New Roman"/>
+          <w:sz w:val="24"/>
+          <w:szCs w:val="24"/>
+        </w:rPr>
+      </w:pPr>
+    </w:p>
+    <w:p>
+      <w:pPr>
+        <w:ind w:left="720" w:hanging="360"/>
+        <w:rPr>
+          <w:rFonts w:ascii="Times New Roman" w:hAnsi="Times New Roman" w:cs="Times New Roman"/>
+          <w:sz w:val="24"/>
+          <w:szCs w:val="24"/>
+        </w:rPr>
+      </w:pPr>
+    </w:p>
+    <w:p>
+      <w:pPr>
+        <w:rPr>
+          <w:rFonts w:ascii="Times New Roman" w:hAnsi="Times New Roman" w:cs="Times New Roman"/>
+          <w:sz w:val="24"/>
+          <w:szCs w:val="24"/>
+        </w:rPr>
+      </w:pPr>
+      <w:r>
+        <w:rPr>
+          <w:rFonts w:ascii="Times New Roman" w:hAnsi="Times New Roman" w:cs="Times New Roman"/>
+          <w:sz w:val="24"/>
+          <w:szCs w:val="24"/>
+        </w:rPr>
+        <w:br w:type="page"/>
+      </w:r>
+    </w:p>
+    <w:p>
+      <w:pPr>
+        <w:ind w:left="720" w:hanging="360"/>
+        <w:rPr>
+          <w:rFonts w:ascii="Times New Roman" w:hAnsi="Times New Roman" w:cs="Times New Roman"/>
+          <w:sz w:val="24"/>
+          <w:szCs w:val="24"/>
+        </w:rPr>
+      </w:pPr>
+    </w:p>
+    <w:p>
+      <w:pPr>
         <w:pStyle w:val="ListParagraph"/>
         <w:numPr>
           <w:ilvl w:val="0"/>
           <w:numId w:val="1"/>
         </w:numPr>
-      </w:pPr>
-      <w:r>
+        <w:rPr>
+          <w:rFonts w:ascii="Times New Roman" w:hAnsi="Times New Roman" w:cs="Times New Roman"/>
+          <w:sz w:val="24"/>
+          <w:szCs w:val="24"/>
+        </w:rPr>
+      </w:pPr>
+      <w:r>
+        <w:rPr>
+          <w:rFonts w:ascii="Times New Roman" w:hAnsi="Times New Roman" w:cs="Times New Roman"/>
+          <w:sz w:val="24"/>
+          <w:szCs w:val="24"/>
+        </w:rPr>
         <w:t>What was the value of the gravity correction(s)? Did it make a difference when compared to the sensor’s significant figures?</w:t>
       </w:r>
     </w:p>
     <w:p>
       <w:pPr>
         <w:pStyle w:val="ListParagraph"/>
-      </w:pPr>
-      <w:r>
+        <w:rPr>
+          <w:rFonts w:ascii="Times New Roman" w:hAnsi="Times New Roman" w:cs="Times New Roman"/>
+          <w:sz w:val="24"/>
+          <w:szCs w:val="24"/>
+        </w:rPr>
+      </w:pPr>
+      <w:r>
+        <w:rPr>
+          <w:rFonts w:ascii="Times New Roman" w:hAnsi="Times New Roman" w:cs="Times New Roman"/>
+          <w:sz w:val="24"/>
+          <w:szCs w:val="24"/>
+        </w:rPr>
         <w:t xml:space="preserve">The value of g came up to </w:t>
       </w:r>
       <w:r>
+        <w:rPr>
+          <w:rFonts w:ascii="Times New Roman" w:hAnsi="Times New Roman" w:cs="Times New Roman"/>
+          <w:sz w:val="24"/>
+          <w:szCs w:val="24"/>
+        </w:rPr>
         <w:t>9.816726239931887</w:t>
       </w:r>
       <w:r>
+        <w:rPr>
+          <w:rFonts w:ascii="Times New Roman" w:hAnsi="Times New Roman" w:cs="Times New Roman"/>
+          <w:sz w:val="24"/>
+          <w:szCs w:val="24"/>
+        </w:rPr>
         <w:t xml:space="preserve"> ms</w:t>
       </w:r>
       <w:r>
         <w:rPr>
+          <w:rFonts w:ascii="Times New Roman" w:hAnsi="Times New Roman" w:cs="Times New Roman"/>
+          <w:sz w:val="24"/>
+          <w:szCs w:val="24"/>
           <w:vertAlign w:val="superscript"/>
         </w:rPr>
         <w:t>-2</w:t>
       </w:r>
       <w:r>
+        <w:rPr>
+          <w:rFonts w:ascii="Times New Roman" w:hAnsi="Times New Roman" w:cs="Times New Roman"/>
+          <w:sz w:val="24"/>
+          <w:szCs w:val="24"/>
+        </w:rPr>
         <w:t xml:space="preserve">. It did not affect the sensor’s significant figures because they are less than that of g, and therefore will remain as is even after the reductions. </w:t>
       </w:r>
     </w:p>
@@ -44,40 +1695,100 @@
           <w:ilvl w:val="0"/>
           <w:numId w:val="1"/>
         </w:numPr>
-      </w:pPr>
-      <w:r>
+        <w:rPr>
+          <w:rFonts w:ascii="Times New Roman" w:hAnsi="Times New Roman" w:cs="Times New Roman"/>
+          <w:sz w:val="24"/>
+          <w:szCs w:val="24"/>
+        </w:rPr>
+      </w:pPr>
+      <w:r>
+        <w:rPr>
+          <w:rFonts w:ascii="Times New Roman" w:hAnsi="Times New Roman" w:cs="Times New Roman"/>
+          <w:sz w:val="24"/>
+          <w:szCs w:val="24"/>
+        </w:rPr>
         <w:t>What was the value of the sea-level reduction? Did it make a difference when compared to the sensor’s significant figures?</w:t>
       </w:r>
     </w:p>
     <w:p>
       <w:pPr>
         <w:pStyle w:val="ListParagraph"/>
-      </w:pPr>
-      <w:r>
+        <w:rPr>
+          <w:rFonts w:ascii="Times New Roman" w:hAnsi="Times New Roman" w:cs="Times New Roman"/>
+          <w:sz w:val="24"/>
+          <w:szCs w:val="24"/>
+        </w:rPr>
+      </w:pPr>
+      <w:r>
+        <w:rPr>
+          <w:rFonts w:ascii="Times New Roman" w:hAnsi="Times New Roman" w:cs="Times New Roman"/>
+          <w:sz w:val="24"/>
+          <w:szCs w:val="24"/>
+        </w:rPr>
         <w:t xml:space="preserve">The sea-level reduction value is </w:t>
       </w:r>
       <w:r>
+        <w:rPr>
+          <w:rFonts w:ascii="Times New Roman" w:hAnsi="Times New Roman" w:cs="Times New Roman"/>
+          <w:sz w:val="24"/>
+          <w:szCs w:val="24"/>
+        </w:rPr>
         <w:t>1.0129465445005967</w:t>
       </w:r>
       <w:r>
+        <w:rPr>
+          <w:rFonts w:ascii="Times New Roman" w:hAnsi="Times New Roman" w:cs="Times New Roman"/>
+          <w:sz w:val="24"/>
+          <w:szCs w:val="24"/>
+        </w:rPr>
         <w:t xml:space="preserve"> which is also more than the </w:t>
       </w:r>
       <w:r>
+        <w:rPr>
+          <w:rFonts w:ascii="Times New Roman" w:hAnsi="Times New Roman" w:cs="Times New Roman"/>
+          <w:sz w:val="24"/>
+          <w:szCs w:val="24"/>
+        </w:rPr>
         <w:t>sensor’s significant figures</w:t>
       </w:r>
       <w:r>
+        <w:rPr>
+          <w:rFonts w:ascii="Times New Roman" w:hAnsi="Times New Roman" w:cs="Times New Roman"/>
+          <w:sz w:val="24"/>
+          <w:szCs w:val="24"/>
+        </w:rPr>
         <w:t xml:space="preserve">. </w:t>
       </w:r>
       <w:r>
+        <w:rPr>
+          <w:rFonts w:ascii="Times New Roman" w:hAnsi="Times New Roman" w:cs="Times New Roman"/>
+          <w:sz w:val="24"/>
+          <w:szCs w:val="24"/>
+        </w:rPr>
         <w:t>Therefore,</w:t>
       </w:r>
       <w:r>
+        <w:rPr>
+          <w:rFonts w:ascii="Times New Roman" w:hAnsi="Times New Roman" w:cs="Times New Roman"/>
+          <w:sz w:val="24"/>
+          <w:szCs w:val="24"/>
+        </w:rPr>
         <w:t xml:space="preserve"> this would not affect the </w:t>
       </w:r>
       <w:r>
+        <w:rPr>
+          <w:rFonts w:ascii="Times New Roman" w:hAnsi="Times New Roman" w:cs="Times New Roman"/>
+          <w:sz w:val="24"/>
+          <w:szCs w:val="24"/>
+        </w:rPr>
         <w:t>sensor</w:t>
       </w:r>
       <w:r>
+        <w:rPr>
+          <w:rFonts w:ascii="Times New Roman" w:hAnsi="Times New Roman" w:cs="Times New Roman"/>
+          <w:sz w:val="24"/>
+          <w:szCs w:val="24"/>
+        </w:rPr>
         <w:t>.</w:t>
       </w:r>
     </w:p>
@@ -88,94 +1799,210 @@
           <w:ilvl w:val="0"/>
           <w:numId w:val="1"/>
         </w:numPr>
-      </w:pPr>
-      <w:r>
+        <w:rPr>
+          <w:rFonts w:ascii="Times New Roman" w:hAnsi="Times New Roman" w:cs="Times New Roman"/>
+          <w:sz w:val="24"/>
+          <w:szCs w:val="24"/>
+        </w:rPr>
+      </w:pPr>
+      <w:r>
+        <w:rPr>
+          <w:rFonts w:ascii="Times New Roman" w:hAnsi="Times New Roman" w:cs="Times New Roman"/>
+          <w:sz w:val="24"/>
+          <w:szCs w:val="24"/>
+        </w:rPr>
         <w:t>Which barometer do you think is the most accurate and why?</w:t>
       </w:r>
     </w:p>
     <w:p>
       <w:pPr>
         <w:ind w:left="720"/>
-      </w:pPr>
-      <w:r>
+        <w:rPr>
+          <w:rFonts w:ascii="Times New Roman" w:hAnsi="Times New Roman" w:cs="Times New Roman"/>
+          <w:sz w:val="24"/>
+          <w:szCs w:val="24"/>
+        </w:rPr>
+      </w:pPr>
+      <w:r>
+        <w:rPr>
+          <w:rFonts w:ascii="Times New Roman" w:hAnsi="Times New Roman" w:cs="Times New Roman"/>
+          <w:sz w:val="24"/>
+          <w:szCs w:val="24"/>
+        </w:rPr>
         <w:t xml:space="preserve">The spec sheet for the Kestrel 4000 </w:t>
       </w:r>
       <w:r>
+        <w:rPr>
+          <w:rFonts w:ascii="Times New Roman" w:hAnsi="Times New Roman" w:cs="Times New Roman"/>
+          <w:sz w:val="24"/>
+          <w:szCs w:val="24"/>
+        </w:rPr>
         <w:t xml:space="preserve">and Kestrel 5500 both </w:t>
       </w:r>
       <w:r>
-        <w:t xml:space="preserve">state an accuracy of </w:t>
-      </w:r>
-      <w:r>
-        <w:rPr>
-          <w:rFonts w:cstheme="minorHAnsi"/>
-        </w:rPr>
-        <w:t>±</w:t>
-      </w:r>
-      <w:r>
+        <w:rPr>
+          <w:rFonts w:ascii="Times New Roman" w:hAnsi="Times New Roman" w:cs="Times New Roman"/>
+          <w:sz w:val="24"/>
+          <w:szCs w:val="24"/>
+        </w:rPr>
+        <w:t>state an accuracy of ±</w:t>
+      </w:r>
+      <w:r>
+        <w:rPr>
+          <w:rFonts w:ascii="Times New Roman" w:hAnsi="Times New Roman" w:cs="Times New Roman"/>
+          <w:sz w:val="24"/>
+          <w:szCs w:val="24"/>
+        </w:rPr>
         <w:t>2.4</w:t>
       </w:r>
       <w:r>
+        <w:rPr>
+          <w:rFonts w:ascii="Times New Roman" w:hAnsi="Times New Roman" w:cs="Times New Roman"/>
+          <w:sz w:val="24"/>
+          <w:szCs w:val="24"/>
+        </w:rPr>
         <w:t xml:space="preserve"> </w:t>
       </w:r>
       <w:proofErr w:type="spellStart"/>
       <w:proofErr w:type="gramStart"/>
       <w:r>
+        <w:rPr>
+          <w:rFonts w:ascii="Times New Roman" w:hAnsi="Times New Roman" w:cs="Times New Roman"/>
+          <w:sz w:val="24"/>
+          <w:szCs w:val="24"/>
+        </w:rPr>
         <w:t>hPa</w:t>
       </w:r>
       <w:proofErr w:type="spellEnd"/>
       <w:r>
+        <w:rPr>
+          <w:rFonts w:ascii="Times New Roman" w:hAnsi="Times New Roman" w:cs="Times New Roman"/>
+          <w:sz w:val="24"/>
+          <w:szCs w:val="24"/>
+        </w:rPr>
         <w:t xml:space="preserve">  </w:t>
       </w:r>
       <w:r>
+        <w:rPr>
+          <w:rFonts w:ascii="Times New Roman" w:hAnsi="Times New Roman" w:cs="Times New Roman"/>
+          <w:sz w:val="24"/>
+          <w:szCs w:val="24"/>
+        </w:rPr>
         <w:t>in</w:t>
       </w:r>
       <w:proofErr w:type="gramEnd"/>
       <w:r>
+        <w:rPr>
+          <w:rFonts w:ascii="Times New Roman" w:hAnsi="Times New Roman" w:cs="Times New Roman"/>
+          <w:sz w:val="24"/>
+          <w:szCs w:val="24"/>
+        </w:rPr>
         <w:t xml:space="preserve"> the barometric pressure measure</w:t>
       </w:r>
       <w:r>
+        <w:rPr>
+          <w:rFonts w:ascii="Times New Roman" w:hAnsi="Times New Roman" w:cs="Times New Roman"/>
+          <w:sz w:val="24"/>
+          <w:szCs w:val="24"/>
+        </w:rPr>
         <w:t>.</w:t>
       </w:r>
       <w:r>
+        <w:rPr>
+          <w:rFonts w:ascii="Times New Roman" w:hAnsi="Times New Roman" w:cs="Times New Roman"/>
+          <w:sz w:val="24"/>
+          <w:szCs w:val="24"/>
+        </w:rPr>
         <w:t xml:space="preserve"> The spec sheet on the RM Young gave an accuracy of </w:t>
       </w:r>
       <w:r>
         <w:rPr>
-          <w:rFonts w:cstheme="minorHAnsi"/>
+          <w:rFonts w:ascii="Times New Roman" w:hAnsi="Times New Roman" w:cs="Times New Roman"/>
+          <w:sz w:val="24"/>
+          <w:szCs w:val="24"/>
         </w:rPr>
         <w:t>±</w:t>
       </w:r>
       <w:r>
+        <w:rPr>
+          <w:rFonts w:ascii="Times New Roman" w:hAnsi="Times New Roman" w:cs="Times New Roman"/>
+          <w:sz w:val="24"/>
+          <w:szCs w:val="24"/>
+        </w:rPr>
         <w:t xml:space="preserve"> 2</w:t>
       </w:r>
       <w:r>
+        <w:rPr>
+          <w:rFonts w:ascii="Times New Roman" w:hAnsi="Times New Roman" w:cs="Times New Roman"/>
+          <w:sz w:val="24"/>
+          <w:szCs w:val="24"/>
+        </w:rPr>
         <w:t>hPa</w:t>
       </w:r>
       <w:r>
+        <w:rPr>
+          <w:rFonts w:ascii="Times New Roman" w:hAnsi="Times New Roman" w:cs="Times New Roman"/>
+          <w:sz w:val="24"/>
+          <w:szCs w:val="24"/>
+        </w:rPr>
         <w:t xml:space="preserve"> for barometric pressure measurement. </w:t>
       </w:r>
       <w:r>
+        <w:rPr>
+          <w:rFonts w:ascii="Times New Roman" w:hAnsi="Times New Roman" w:cs="Times New Roman"/>
+          <w:sz w:val="24"/>
+          <w:szCs w:val="24"/>
+        </w:rPr>
         <w:t xml:space="preserve">In </w:t>
       </w:r>
       <w:proofErr w:type="gramStart"/>
       <w:r>
+        <w:rPr>
+          <w:rFonts w:ascii="Times New Roman" w:hAnsi="Times New Roman" w:cs="Times New Roman"/>
+          <w:sz w:val="24"/>
+          <w:szCs w:val="24"/>
+        </w:rPr>
         <w:t>general</w:t>
       </w:r>
       <w:proofErr w:type="gramEnd"/>
       <w:r>
+        <w:rPr>
+          <w:rFonts w:ascii="Times New Roman" w:hAnsi="Times New Roman" w:cs="Times New Roman"/>
+          <w:sz w:val="24"/>
+          <w:szCs w:val="24"/>
+        </w:rPr>
         <w:t xml:space="preserve"> I’d think these are more accurate because they are all</w:t>
       </w:r>
       <w:r>
+        <w:rPr>
+          <w:rFonts w:ascii="Times New Roman" w:hAnsi="Times New Roman" w:cs="Times New Roman"/>
+          <w:sz w:val="24"/>
+          <w:szCs w:val="24"/>
+        </w:rPr>
         <w:t xml:space="preserve"> capacitance-based sensors</w:t>
       </w:r>
       <w:r>
+        <w:rPr>
+          <w:rFonts w:ascii="Times New Roman" w:hAnsi="Times New Roman" w:cs="Times New Roman"/>
+          <w:sz w:val="24"/>
+          <w:szCs w:val="24"/>
+        </w:rPr>
         <w:t xml:space="preserve">. However, after corrections and the assumptions made during the correction it is harder to stay if the accuracy stays. And hence I would think the sensor at YVR is most accurate to </w:t>
       </w:r>
       <w:r>
+        <w:rPr>
+          <w:rFonts w:ascii="Times New Roman" w:hAnsi="Times New Roman" w:cs="Times New Roman"/>
+          <w:sz w:val="24"/>
+          <w:szCs w:val="24"/>
+        </w:rPr>
         <w:t xml:space="preserve">the </w:t>
       </w:r>
       <w:r>
+        <w:rPr>
+          <w:rFonts w:ascii="Times New Roman" w:hAnsi="Times New Roman" w:cs="Times New Roman"/>
+          <w:sz w:val="24"/>
+          <w:szCs w:val="24"/>
+        </w:rPr>
         <w:t xml:space="preserve">true value of sea level pressure. </w:t>
       </w:r>
     </w:p>
@@ -187,15 +2014,32 @@
           <w:numId w:val="1"/>
         </w:numPr>
         <w:rPr>
+          <w:rFonts w:ascii="Times New Roman" w:hAnsi="Times New Roman" w:cs="Times New Roman"/>
           <w:color w:val="FF0000"/>
-        </w:rPr>
-      </w:pPr>
-      <w:r>
-        <w:rPr>
+          <w:sz w:val="24"/>
+          <w:szCs w:val="24"/>
+        </w:rPr>
+      </w:pPr>
+      <w:r>
+        <w:rPr>
+          <w:rFonts w:ascii="Times New Roman" w:hAnsi="Times New Roman" w:cs="Times New Roman"/>
           <w:color w:val="FF0000"/>
+          <w:sz w:val="24"/>
+          <w:szCs w:val="24"/>
         </w:rPr>
         <w:t>Which barometer do you think has the highest resolution and why?</w:t>
       </w:r>
+    </w:p>
+    <w:p>
+      <w:pPr>
+        <w:pStyle w:val="ListParagraph"/>
+        <w:rPr>
+          <w:rFonts w:ascii="Times New Roman" w:hAnsi="Times New Roman" w:cs="Times New Roman"/>
+          <w:color w:val="FF0000"/>
+          <w:sz w:val="24"/>
+          <w:szCs w:val="24"/>
+        </w:rPr>
+      </w:pPr>
     </w:p>
     <w:p>
       <w:pPr>
@@ -204,28 +2048,68 @@
           <w:ilvl w:val="0"/>
           <w:numId w:val="1"/>
         </w:numPr>
-      </w:pPr>
-      <w:r>
+        <w:rPr>
+          <w:rFonts w:ascii="Times New Roman" w:hAnsi="Times New Roman" w:cs="Times New Roman"/>
+          <w:sz w:val="24"/>
+          <w:szCs w:val="24"/>
+        </w:rPr>
+      </w:pPr>
+      <w:r>
+        <w:rPr>
+          <w:rFonts w:ascii="Times New Roman" w:hAnsi="Times New Roman" w:cs="Times New Roman"/>
+          <w:sz w:val="24"/>
+          <w:szCs w:val="24"/>
+        </w:rPr>
         <w:t>Which barometer do you think is the least accurate and why? For that barometer what is the bias value?</w:t>
       </w:r>
     </w:p>
     <w:p>
       <w:pPr>
         <w:pStyle w:val="ListParagraph"/>
-      </w:pPr>
-      <w:r>
+        <w:rPr>
+          <w:rFonts w:ascii="Times New Roman" w:hAnsi="Times New Roman" w:cs="Times New Roman"/>
+          <w:sz w:val="24"/>
+          <w:szCs w:val="24"/>
+        </w:rPr>
+      </w:pPr>
+      <w:r>
+        <w:rPr>
+          <w:rFonts w:ascii="Times New Roman" w:hAnsi="Times New Roman" w:cs="Times New Roman"/>
+          <w:sz w:val="24"/>
+          <w:szCs w:val="24"/>
+        </w:rPr>
         <w:t>I would think the least accurate is the Eco-Celli because the reading depends on the way the user reads the barometer</w:t>
       </w:r>
       <w:r>
+        <w:rPr>
+          <w:rFonts w:ascii="Times New Roman" w:hAnsi="Times New Roman" w:cs="Times New Roman"/>
+          <w:sz w:val="24"/>
+          <w:szCs w:val="24"/>
+        </w:rPr>
         <w:t>, and on top of that it goes through several corrections which make assumptions about the state of the atmosphere</w:t>
       </w:r>
       <w:r>
+        <w:rPr>
+          <w:rFonts w:ascii="Times New Roman" w:hAnsi="Times New Roman" w:cs="Times New Roman"/>
+          <w:sz w:val="24"/>
+          <w:szCs w:val="24"/>
+        </w:rPr>
         <w:t xml:space="preserve">. The </w:t>
       </w:r>
       <w:r>
+        <w:rPr>
+          <w:rFonts w:ascii="Times New Roman" w:hAnsi="Times New Roman" w:cs="Times New Roman"/>
+          <w:sz w:val="24"/>
+          <w:szCs w:val="24"/>
+        </w:rPr>
         <w:t>largest bias in this case would be human perception, followed by the assumptions made during the correction</w:t>
       </w:r>
       <w:r>
+        <w:rPr>
+          <w:rFonts w:ascii="Times New Roman" w:hAnsi="Times New Roman" w:cs="Times New Roman"/>
+          <w:sz w:val="24"/>
+          <w:szCs w:val="24"/>
+        </w:rPr>
         <w:t>.</w:t>
       </w:r>
     </w:p>
@@ -237,18 +2121,27 @@
           <w:numId w:val="1"/>
         </w:numPr>
         <w:rPr>
+          <w:rFonts w:ascii="Times New Roman" w:hAnsi="Times New Roman" w:cs="Times New Roman"/>
           <w:color w:val="FF0000"/>
-        </w:rPr>
-      </w:pPr>
-      <w:r>
-        <w:rPr>
+          <w:sz w:val="24"/>
+          <w:szCs w:val="24"/>
+        </w:rPr>
+      </w:pPr>
+      <w:r>
+        <w:rPr>
+          <w:rFonts w:ascii="Times New Roman" w:hAnsi="Times New Roman" w:cs="Times New Roman"/>
           <w:color w:val="FF0000"/>
+          <w:sz w:val="24"/>
+          <w:szCs w:val="24"/>
         </w:rPr>
         <w:t>Which barometer do you think has the lowest resolution and why</w:t>
       </w:r>
       <w:r>
         <w:rPr>
+          <w:rFonts w:ascii="Times New Roman" w:hAnsi="Times New Roman" w:cs="Times New Roman"/>
           <w:color w:val="FF0000"/>
+          <w:sz w:val="24"/>
+          <w:szCs w:val="24"/>
         </w:rPr>
         <w:t>?</w:t>
       </w:r>
@@ -260,27 +2153,72 @@
           <w:ilvl w:val="0"/>
           <w:numId w:val="1"/>
         </w:numPr>
-      </w:pPr>
-      <w:r>
+        <w:rPr>
+          <w:rFonts w:ascii="Times New Roman" w:hAnsi="Times New Roman" w:cs="Times New Roman"/>
+          <w:sz w:val="24"/>
+          <w:szCs w:val="24"/>
+        </w:rPr>
+      </w:pPr>
+      <w:r>
+        <w:rPr>
+          <w:rFonts w:ascii="Times New Roman" w:hAnsi="Times New Roman" w:cs="Times New Roman"/>
+          <w:sz w:val="24"/>
+          <w:szCs w:val="24"/>
+        </w:rPr>
         <w:t>When you adjust your pressure reading to sea level, e.g. with the RM Young 61205V and the Eco-celli, why is your answer probably different than the sea level pressure reported at YVR airport? (hint: think about the equation(s) used, any assumptions we are making, and weather conditions</w:t>
       </w:r>
       <w:r>
+        <w:rPr>
+          <w:rFonts w:ascii="Times New Roman" w:hAnsi="Times New Roman" w:cs="Times New Roman"/>
+          <w:sz w:val="24"/>
+          <w:szCs w:val="24"/>
+        </w:rPr>
         <w:t>)</w:t>
       </w:r>
     </w:p>
     <w:p>
       <w:pPr>
-        <w:ind w:left="720"/>
-      </w:pPr>
-      <w:r>
+        <w:pStyle w:val="ListParagraph"/>
+        <w:rPr>
+          <w:rFonts w:ascii="Times New Roman" w:hAnsi="Times New Roman" w:cs="Times New Roman"/>
+          <w:sz w:val="24"/>
+          <w:szCs w:val="24"/>
+        </w:rPr>
+      </w:pPr>
+      <w:r>
+        <w:rPr>
+          <w:rFonts w:ascii="Times New Roman" w:hAnsi="Times New Roman" w:cs="Times New Roman"/>
+          <w:sz w:val="24"/>
+          <w:szCs w:val="24"/>
+        </w:rPr>
         <w:t xml:space="preserve">The sea-level reduction made some assumption about the station height being at 105m </w:t>
       </w:r>
       <w:r>
+        <w:rPr>
+          <w:rFonts w:ascii="Times New Roman" w:hAnsi="Times New Roman" w:cs="Times New Roman"/>
+          <w:sz w:val="24"/>
+          <w:szCs w:val="24"/>
+        </w:rPr>
         <w:t>and an isothermal atmosphere that let us use equation 7.7 (Harrison chap.7) to find the sea level correction.</w:t>
       </w:r>
       <w:r>
+        <w:rPr>
+          <w:rFonts w:ascii="Times New Roman" w:hAnsi="Times New Roman" w:cs="Times New Roman"/>
+          <w:sz w:val="24"/>
+          <w:szCs w:val="24"/>
+        </w:rPr>
         <w:t xml:space="preserve"> Another assumption was about which temperature to use for the reduction – I ended up using the average during the time period of the measurement in order to calculate a virtual temperature. </w:t>
       </w:r>
+    </w:p>
+    <w:p>
+      <w:pPr>
+        <w:pStyle w:val="ListParagraph"/>
+        <w:rPr>
+          <w:rFonts w:ascii="Times New Roman" w:hAnsi="Times New Roman" w:cs="Times New Roman"/>
+          <w:sz w:val="24"/>
+          <w:szCs w:val="24"/>
+        </w:rPr>
+      </w:pPr>
     </w:p>
     <w:p>
       <w:pPr>
@@ -289,21 +2227,56 @@
           <w:ilvl w:val="0"/>
           <w:numId w:val="1"/>
         </w:numPr>
-      </w:pPr>
-      <w:r>
+        <w:rPr>
+          <w:rFonts w:ascii="Times New Roman" w:hAnsi="Times New Roman" w:cs="Times New Roman"/>
+          <w:sz w:val="24"/>
+          <w:szCs w:val="24"/>
+        </w:rPr>
+      </w:pPr>
+      <w:r>
+        <w:rPr>
+          <w:rFonts w:ascii="Times New Roman" w:hAnsi="Times New Roman" w:cs="Times New Roman"/>
+          <w:sz w:val="24"/>
+          <w:szCs w:val="24"/>
+        </w:rPr>
         <w:t>For what situations is gravity correction important for pressure measurements, and for what situations is it not? (Short answer, in your own words</w:t>
       </w:r>
       <w:r>
+        <w:rPr>
+          <w:rFonts w:ascii="Times New Roman" w:hAnsi="Times New Roman" w:cs="Times New Roman"/>
+          <w:sz w:val="24"/>
+          <w:szCs w:val="24"/>
+        </w:rPr>
         <w:t>)</w:t>
       </w:r>
     </w:p>
     <w:p>
       <w:pPr>
         <w:pStyle w:val="ListParagraph"/>
-      </w:pPr>
-      <w:r>
+        <w:rPr>
+          <w:rFonts w:ascii="Times New Roman" w:hAnsi="Times New Roman" w:cs="Times New Roman"/>
+          <w:sz w:val="24"/>
+          <w:szCs w:val="24"/>
+        </w:rPr>
+      </w:pPr>
+      <w:r>
+        <w:rPr>
+          <w:rFonts w:ascii="Times New Roman" w:hAnsi="Times New Roman" w:cs="Times New Roman"/>
+          <w:sz w:val="24"/>
+          <w:szCs w:val="24"/>
+        </w:rPr>
         <w:t xml:space="preserve">The gravity correction is important in areas of high altitude, where the average altitude of the surrounding does not match that of the station. </w:t>
       </w:r>
+    </w:p>
+    <w:p>
+      <w:pPr>
+        <w:pStyle w:val="ListParagraph"/>
+        <w:rPr>
+          <w:rFonts w:ascii="Times New Roman" w:hAnsi="Times New Roman" w:cs="Times New Roman"/>
+          <w:sz w:val="24"/>
+          <w:szCs w:val="24"/>
+        </w:rPr>
+      </w:pPr>
     </w:p>
     <w:p>
       <w:pPr>
@@ -313,26 +2286,38 @@
           <w:numId w:val="1"/>
         </w:numPr>
         <w:rPr>
+          <w:rFonts w:ascii="Times New Roman" w:hAnsi="Times New Roman" w:cs="Times New Roman"/>
           <w:color w:val="FF0000"/>
-        </w:rPr>
-      </w:pPr>
-      <w:r>
-        <w:rPr>
+          <w:sz w:val="24"/>
+          <w:szCs w:val="24"/>
+        </w:rPr>
+      </w:pPr>
+      <w:r>
+        <w:rPr>
+          <w:rFonts w:ascii="Times New Roman" w:hAnsi="Times New Roman" w:cs="Times New Roman"/>
           <w:color w:val="FF0000"/>
+          <w:sz w:val="24"/>
+          <w:szCs w:val="24"/>
         </w:rPr>
         <w:t>Calculate (on a spreadsheet) and plot the variation of sea-level gravitational acceleration with latitude. (</w:t>
       </w:r>
       <w:proofErr w:type="gramStart"/>
       <w:r>
         <w:rPr>
+          <w:rFonts w:ascii="Times New Roman" w:hAnsi="Times New Roman" w:cs="Times New Roman"/>
           <w:color w:val="FF0000"/>
+          <w:sz w:val="24"/>
+          <w:szCs w:val="24"/>
         </w:rPr>
         <w:t>Hint,</w:t>
       </w:r>
       <w:proofErr w:type="gramEnd"/>
       <w:r>
         <w:rPr>
+          <w:rFonts w:ascii="Times New Roman" w:hAnsi="Times New Roman" w:cs="Times New Roman"/>
           <w:color w:val="FF0000"/>
+          <w:sz w:val="24"/>
+          <w:szCs w:val="24"/>
         </w:rPr>
         <w:t xml:space="preserve"> use eq. 3.A.6 from WMO-8 chapter 3, annex 3. A)</w:t>
       </w:r>
@@ -345,39 +2330,47 @@
           <w:numId w:val="1"/>
         </w:numPr>
         <w:rPr>
+          <w:rFonts w:ascii="Times New Roman" w:hAnsi="Times New Roman" w:cs="Times New Roman"/>
           <w:color w:val="FF0000"/>
-        </w:rPr>
-      </w:pPr>
-      <w:r>
-        <w:rPr>
+          <w:sz w:val="24"/>
+          <w:szCs w:val="24"/>
+        </w:rPr>
+      </w:pPr>
+      <w:r>
+        <w:rPr>
+          <w:rFonts w:ascii="Times New Roman" w:hAnsi="Times New Roman" w:cs="Times New Roman"/>
           <w:color w:val="FF0000"/>
-        </w:rPr>
-        <w:t xml:space="preserve">For the latitude of UBC, plot local gravitational acceleration g vs elevation H above sea level for (a) over land having terrain elevation of 500 m; /2 (b) over the ocean of depth 1 km; and /2 (c) at </w:t>
-      </w:r>
-      <w:r>
-        <w:rPr>
+          <w:sz w:val="24"/>
+          <w:szCs w:val="24"/>
+        </w:rPr>
+        <w:t xml:space="preserve">For the latitude of UBC, plot local gravitational acceleration g vs elevation H above sea level for (a) over land having terrain elevation of 500 m; /2 (b) over the ocean of depth 1 km; and /2 (c) at a shoreline at a 50% mix of land from (a) and ocean from (b). /2 (Hint, use slide 30 and </w:t>
+      </w:r>
+      <w:proofErr w:type="spellStart"/>
+      <w:r>
+        <w:rPr>
+          <w:rFonts w:ascii="Times New Roman" w:hAnsi="Times New Roman" w:cs="Times New Roman"/>
           <w:color w:val="FF0000"/>
-        </w:rPr>
-        <w:lastRenderedPageBreak/>
-        <w:t xml:space="preserve">a shoreline at a 50% mix of land from (a) and ocean from (b). /2 (Hint, use slide 30 and </w:t>
-      </w:r>
-      <w:proofErr w:type="spellStart"/>
-      <w:r>
-        <w:rPr>
+          <w:sz w:val="24"/>
+          <w:szCs w:val="24"/>
+        </w:rPr>
+        <w:t>eqs</w:t>
+      </w:r>
+      <w:proofErr w:type="spellEnd"/>
+      <w:r>
+        <w:rPr>
+          <w:rFonts w:ascii="Times New Roman" w:hAnsi="Times New Roman" w:cs="Times New Roman"/>
           <w:color w:val="FF0000"/>
-        </w:rPr>
-        <w:t>eqs</w:t>
-      </w:r>
-      <w:proofErr w:type="spellEnd"/>
-      <w:r>
-        <w:rPr>
+          <w:sz w:val="24"/>
+          <w:szCs w:val="24"/>
+        </w:rPr>
+        <w:t>. 3.A.7-9 from WMO-8 chapter 3, Annex 3.A</w:t>
+      </w:r>
+      <w:r>
+        <w:rPr>
+          <w:rFonts w:ascii="Times New Roman" w:hAnsi="Times New Roman" w:cs="Times New Roman"/>
           <w:color w:val="FF0000"/>
-        </w:rPr>
-        <w:t>. 3.A.7-9 from WMO-8 chapter 3, Annex 3.A</w:t>
-      </w:r>
-      <w:r>
-        <w:rPr>
-          <w:color w:val="FF0000"/>
+          <w:sz w:val="24"/>
+          <w:szCs w:val="24"/>
         </w:rPr>
         <w:t>)</w:t>
       </w:r>
@@ -390,12 +2383,18 @@
           <w:numId w:val="1"/>
         </w:numPr>
         <w:rPr>
+          <w:rFonts w:ascii="Times New Roman" w:hAnsi="Times New Roman" w:cs="Times New Roman"/>
           <w:color w:val="FF0000"/>
-        </w:rPr>
-      </w:pPr>
-      <w:r>
-        <w:rPr>
+          <w:sz w:val="24"/>
+          <w:szCs w:val="24"/>
+        </w:rPr>
+      </w:pPr>
+      <w:r>
+        <w:rPr>
+          <w:rFonts w:ascii="Times New Roman" w:hAnsi="Times New Roman" w:cs="Times New Roman"/>
           <w:color w:val="FF0000"/>
+          <w:sz w:val="24"/>
+          <w:szCs w:val="24"/>
         </w:rPr>
         <w:t xml:space="preserve"> Compare (discuss, plot using a spreadsheet) the equations for pressure reduction to sea level for the WMO equations in WMO-8 Chapter 3, vs. the reduction equation from Stull’s textbook (as presented in Lecture, and in the lecture notes online; see slide 54)</w:t>
       </w:r>
@@ -408,40 +2407,58 @@
           <w:numId w:val="1"/>
         </w:numPr>
         <w:rPr>
+          <w:rFonts w:ascii="Times New Roman" w:hAnsi="Times New Roman" w:cs="Times New Roman"/>
           <w:color w:val="FF0000"/>
-        </w:rPr>
-      </w:pPr>
-      <w:r>
-        <w:rPr>
+          <w:sz w:val="24"/>
+          <w:szCs w:val="24"/>
+        </w:rPr>
+      </w:pPr>
+      <w:r>
+        <w:rPr>
+          <w:rFonts w:ascii="Times New Roman" w:hAnsi="Times New Roman" w:cs="Times New Roman"/>
           <w:color w:val="FF0000"/>
+          <w:sz w:val="24"/>
+          <w:szCs w:val="24"/>
         </w:rPr>
         <w:t xml:space="preserve">With respect to the mercury barometer, how much inaccuracy can we tolerate in the measurement of temperature if we want the pressure error ≤ 0.05 </w:t>
       </w:r>
       <w:proofErr w:type="spellStart"/>
       <w:r>
         <w:rPr>
+          <w:rFonts w:ascii="Times New Roman" w:hAnsi="Times New Roman" w:cs="Times New Roman"/>
           <w:color w:val="FF0000"/>
+          <w:sz w:val="24"/>
+          <w:szCs w:val="24"/>
         </w:rPr>
         <w:t>hPa</w:t>
       </w:r>
       <w:proofErr w:type="spellEnd"/>
       <w:r>
         <w:rPr>
+          <w:rFonts w:ascii="Times New Roman" w:hAnsi="Times New Roman" w:cs="Times New Roman"/>
           <w:color w:val="FF0000"/>
+          <w:sz w:val="24"/>
+          <w:szCs w:val="24"/>
         </w:rPr>
         <w:t xml:space="preserve">? Assume the pressure is 960 </w:t>
       </w:r>
       <w:proofErr w:type="spellStart"/>
       <w:r>
         <w:rPr>
+          <w:rFonts w:ascii="Times New Roman" w:hAnsi="Times New Roman" w:cs="Times New Roman"/>
           <w:color w:val="FF0000"/>
+          <w:sz w:val="24"/>
+          <w:szCs w:val="24"/>
         </w:rPr>
         <w:t>hPa</w:t>
       </w:r>
       <w:proofErr w:type="spellEnd"/>
       <w:r>
         <w:rPr>
+          <w:rFonts w:ascii="Times New Roman" w:hAnsi="Times New Roman" w:cs="Times New Roman"/>
           <w:color w:val="FF0000"/>
+          <w:sz w:val="24"/>
+          <w:szCs w:val="24"/>
         </w:rPr>
         <w:t xml:space="preserve">. </w:t>
       </w:r>
@@ -450,11 +2467,12 @@
       <w:pPr>
         <w:pStyle w:val="ListParagraph"/>
         <w:rPr>
+          <w:rFonts w:ascii="Times New Roman" w:hAnsi="Times New Roman" w:cs="Times New Roman"/>
           <w:color w:val="FF0000"/>
-        </w:rPr>
-      </w:pPr>
-      <w:bookmarkStart w:id="0" w:name="_GoBack"/>
-      <w:bookmarkEnd w:id="0"/>
+          <w:sz w:val="24"/>
+          <w:szCs w:val="24"/>
+        </w:rPr>
+      </w:pPr>
     </w:p>
     <w:p>
       <w:pPr>
@@ -463,8 +2481,18 @@
           <w:ilvl w:val="0"/>
           <w:numId w:val="1"/>
         </w:numPr>
-      </w:pPr>
-      <w:r>
+        <w:rPr>
+          <w:rFonts w:ascii="Times New Roman" w:hAnsi="Times New Roman" w:cs="Times New Roman"/>
+          <w:sz w:val="24"/>
+          <w:szCs w:val="24"/>
+        </w:rPr>
+      </w:pPr>
+      <w:r>
+        <w:rPr>
+          <w:rFonts w:ascii="Times New Roman" w:hAnsi="Times New Roman" w:cs="Times New Roman"/>
+          <w:sz w:val="24"/>
+          <w:szCs w:val="24"/>
+        </w:rPr>
         <w:t xml:space="preserve">Name three corrections commonly used with a mercury barometer. </w:t>
       </w:r>
     </w:p>
@@ -475,8 +2503,18 @@
           <w:ilvl w:val="1"/>
           <w:numId w:val="1"/>
         </w:numPr>
-      </w:pPr>
-      <w:r>
+        <w:rPr>
+          <w:rFonts w:ascii="Times New Roman" w:hAnsi="Times New Roman" w:cs="Times New Roman"/>
+          <w:sz w:val="24"/>
+          <w:szCs w:val="24"/>
+        </w:rPr>
+      </w:pPr>
+      <w:r>
+        <w:rPr>
+          <w:rFonts w:ascii="Times New Roman" w:hAnsi="Times New Roman" w:cs="Times New Roman"/>
+          <w:sz w:val="24"/>
+          <w:szCs w:val="24"/>
+        </w:rPr>
         <w:t>Index correction</w:t>
       </w:r>
     </w:p>
@@ -487,8 +2525,18 @@
           <w:ilvl w:val="1"/>
           <w:numId w:val="1"/>
         </w:numPr>
-      </w:pPr>
-      <w:r>
+        <w:rPr>
+          <w:rFonts w:ascii="Times New Roman" w:hAnsi="Times New Roman" w:cs="Times New Roman"/>
+          <w:sz w:val="24"/>
+          <w:szCs w:val="24"/>
+        </w:rPr>
+      </w:pPr>
+      <w:r>
+        <w:rPr>
+          <w:rFonts w:ascii="Times New Roman" w:hAnsi="Times New Roman" w:cs="Times New Roman"/>
+          <w:sz w:val="24"/>
+          <w:szCs w:val="24"/>
+        </w:rPr>
         <w:t xml:space="preserve">Gravitational correction </w:t>
       </w:r>
     </w:p>
@@ -499,8 +2547,18 @@
           <w:ilvl w:val="1"/>
           <w:numId w:val="1"/>
         </w:numPr>
-      </w:pPr>
-      <w:r>
+        <w:rPr>
+          <w:rFonts w:ascii="Times New Roman" w:hAnsi="Times New Roman" w:cs="Times New Roman"/>
+          <w:sz w:val="24"/>
+          <w:szCs w:val="24"/>
+        </w:rPr>
+      </w:pPr>
+      <w:r>
+        <w:rPr>
+          <w:rFonts w:ascii="Times New Roman" w:hAnsi="Times New Roman" w:cs="Times New Roman"/>
+          <w:sz w:val="24"/>
+          <w:szCs w:val="24"/>
+        </w:rPr>
         <w:t>Temperature correction</w:t>
       </w:r>
     </w:p>
@@ -508,6 +2566,11 @@
       <w:pPr>
         <w:pStyle w:val="ListParagraph"/>
         <w:ind w:left="1440"/>
+        <w:rPr>
+          <w:rFonts w:ascii="Times New Roman" w:hAnsi="Times New Roman" w:cs="Times New Roman"/>
+          <w:sz w:val="24"/>
+          <w:szCs w:val="24"/>
+        </w:rPr>
       </w:pPr>
     </w:p>
     <w:p>
@@ -517,25 +2580,52 @@
           <w:ilvl w:val="0"/>
           <w:numId w:val="1"/>
         </w:numPr>
-      </w:pPr>
-      <w:r>
+        <w:rPr>
+          <w:rFonts w:ascii="Times New Roman" w:hAnsi="Times New Roman" w:cs="Times New Roman"/>
+          <w:sz w:val="24"/>
+          <w:szCs w:val="24"/>
+        </w:rPr>
+      </w:pPr>
+      <w:r>
+        <w:rPr>
+          <w:rFonts w:ascii="Times New Roman" w:hAnsi="Times New Roman" w:cs="Times New Roman"/>
+          <w:sz w:val="24"/>
+          <w:szCs w:val="24"/>
+        </w:rPr>
         <w:t>Calculate the static sensitivity of a mercury barometer. How could you increase the static sensitivity of a mercury barometer?</w:t>
       </w:r>
     </w:p>
     <w:p>
       <w:pPr>
         <w:pStyle w:val="ListParagraph"/>
-      </w:pPr>
-      <w:r>
+        <w:rPr>
+          <w:rFonts w:ascii="Times New Roman" w:hAnsi="Times New Roman" w:cs="Times New Roman"/>
+          <w:sz w:val="24"/>
+          <w:szCs w:val="24"/>
+        </w:rPr>
+      </w:pPr>
+      <w:r>
+        <w:rPr>
+          <w:rFonts w:ascii="Times New Roman" w:hAnsi="Times New Roman" w:cs="Times New Roman"/>
+          <w:sz w:val="24"/>
+          <w:szCs w:val="24"/>
+        </w:rPr>
         <w:t>The transfer equation is</w:t>
       </w:r>
       <w:r>
+        <w:rPr>
+          <w:rFonts w:ascii="Times New Roman" w:hAnsi="Times New Roman" w:cs="Times New Roman"/>
+          <w:sz w:val="24"/>
+          <w:szCs w:val="24"/>
+        </w:rPr>
         <w:t xml:space="preserve"> </w:t>
       </w:r>
       <m:oMath>
         <m:r>
           <w:rPr>
-            <w:rFonts w:ascii="Cambria Math" w:hAnsi="Cambria Math"/>
+            <w:rFonts w:ascii="Cambria Math" w:hAnsi="Cambria Math" w:cs="Times New Roman"/>
+            <w:sz w:val="24"/>
+            <w:szCs w:val="24"/>
           </w:rPr>
           <m:t xml:space="preserve">h= </m:t>
         </m:r>
@@ -543,15 +2633,19 @@
           <m:fPr>
             <m:ctrlPr>
               <w:rPr>
-                <w:rFonts w:ascii="Cambria Math" w:hAnsi="Cambria Math"/>
+                <w:rFonts w:ascii="Cambria Math" w:hAnsi="Cambria Math" w:cs="Times New Roman"/>
                 <w:i/>
+                <w:sz w:val="24"/>
+                <w:szCs w:val="24"/>
               </w:rPr>
             </m:ctrlPr>
           </m:fPr>
           <m:num>
             <m:r>
               <w:rPr>
-                <w:rFonts w:ascii="Cambria Math" w:hAnsi="Cambria Math"/>
+                <w:rFonts w:ascii="Cambria Math" w:hAnsi="Cambria Math" w:cs="Times New Roman"/>
+                <w:sz w:val="24"/>
+                <w:szCs w:val="24"/>
               </w:rPr>
               <m:t>p</m:t>
             </m:r>
@@ -561,15 +2655,19 @@
               <m:sSubPr>
                 <m:ctrlPr>
                   <w:rPr>
-                    <w:rFonts w:ascii="Cambria Math" w:hAnsi="Cambria Math"/>
+                    <w:rFonts w:ascii="Cambria Math" w:hAnsi="Cambria Math" w:cs="Times New Roman"/>
                     <w:i/>
+                    <w:sz w:val="24"/>
+                    <w:szCs w:val="24"/>
                   </w:rPr>
                 </m:ctrlPr>
               </m:sSubPr>
               <m:e>
                 <m:r>
                   <w:rPr>
-                    <w:rFonts w:ascii="Cambria Math" w:hAnsi="Cambria Math"/>
+                    <w:rFonts w:ascii="Cambria Math" w:hAnsi="Cambria Math" w:cs="Times New Roman"/>
+                    <w:sz w:val="24"/>
+                    <w:szCs w:val="24"/>
                   </w:rPr>
                   <m:t>ρ</m:t>
                 </m:r>
@@ -577,7 +2675,9 @@
               <m:sub>
                 <m:r>
                   <w:rPr>
-                    <w:rFonts w:ascii="Cambria Math" w:hAnsi="Cambria Math"/>
+                    <w:rFonts w:ascii="Cambria Math" w:hAnsi="Cambria Math" w:cs="Times New Roman"/>
+                    <w:sz w:val="24"/>
+                    <w:szCs w:val="24"/>
                   </w:rPr>
                   <m:t>m</m:t>
                 </m:r>
@@ -585,7 +2685,9 @@
             </m:sSub>
             <m:r>
               <w:rPr>
-                <w:rFonts w:ascii="Cambria Math" w:hAnsi="Cambria Math"/>
+                <w:rFonts w:ascii="Cambria Math" w:hAnsi="Cambria Math" w:cs="Times New Roman"/>
+                <w:sz w:val="24"/>
+                <w:szCs w:val="24"/>
               </w:rPr>
               <m:t>g</m:t>
             </m:r>
@@ -593,12 +2695,22 @@
         </m:f>
       </m:oMath>
       <w:r>
+        <w:rPr>
+          <w:rFonts w:ascii="Times New Roman" w:hAnsi="Times New Roman" w:cs="Times New Roman"/>
+          <w:sz w:val="24"/>
+          <w:szCs w:val="24"/>
+        </w:rPr>
         <w:t>. To increase the sensitivity of a barometer it would be necessary to find another barometric fluid with the desirable properties of mercury but with less density.</w:t>
       </w:r>
     </w:p>
     <w:p>
       <w:pPr>
         <w:pStyle w:val="ListParagraph"/>
+        <w:rPr>
+          <w:rFonts w:ascii="Times New Roman" w:hAnsi="Times New Roman" w:cs="Times New Roman"/>
+          <w:sz w:val="24"/>
+          <w:szCs w:val="24"/>
+        </w:rPr>
       </w:pPr>
     </w:p>
     <w:p>
@@ -608,22 +2720,44 @@
           <w:ilvl w:val="0"/>
           <w:numId w:val="1"/>
         </w:numPr>
-      </w:pPr>
-      <w:r>
+        <w:rPr>
+          <w:rFonts w:ascii="Times New Roman" w:hAnsi="Times New Roman" w:cs="Times New Roman"/>
+          <w:sz w:val="24"/>
+          <w:szCs w:val="24"/>
+        </w:rPr>
+      </w:pPr>
+      <w:r>
+        <w:rPr>
+          <w:rFonts w:ascii="Times New Roman" w:hAnsi="Times New Roman" w:cs="Times New Roman"/>
+          <w:sz w:val="24"/>
+          <w:szCs w:val="24"/>
+        </w:rPr>
         <w:t>What is the dynamic wind error when the wind speed is 20 m s-1? Why do we need to take temperature into account when calculating the dynamic wind error for very high wind speeds?</w:t>
       </w:r>
     </w:p>
     <w:p>
       <w:pPr>
         <w:pStyle w:val="ListParagraph"/>
-      </w:pPr>
-      <w:r>
+        <w:rPr>
+          <w:rFonts w:ascii="Times New Roman" w:hAnsi="Times New Roman" w:cs="Times New Roman"/>
+          <w:sz w:val="24"/>
+          <w:szCs w:val="24"/>
+        </w:rPr>
+      </w:pPr>
+      <w:r>
+        <w:rPr>
+          <w:rFonts w:ascii="Times New Roman" w:hAnsi="Times New Roman" w:cs="Times New Roman"/>
+          <w:sz w:val="24"/>
+          <w:szCs w:val="24"/>
+        </w:rPr>
         <w:t xml:space="preserve">The equation of dynamic error is: </w:t>
       </w:r>
       <m:oMath>
         <m:r>
           <w:rPr>
-            <w:rFonts w:ascii="Cambria Math" w:hAnsi="Cambria Math"/>
+            <w:rFonts w:ascii="Cambria Math" w:hAnsi="Cambria Math" w:cs="Times New Roman"/>
+            <w:sz w:val="24"/>
+            <w:szCs w:val="24"/>
           </w:rPr>
           <m:t>∆p=</m:t>
         </m:r>
@@ -631,15 +2765,19 @@
           <m:fPr>
             <m:ctrlPr>
               <w:rPr>
-                <w:rFonts w:ascii="Cambria Math" w:hAnsi="Cambria Math"/>
+                <w:rFonts w:ascii="Cambria Math" w:hAnsi="Cambria Math" w:cs="Times New Roman"/>
                 <w:i/>
+                <w:sz w:val="24"/>
+                <w:szCs w:val="24"/>
               </w:rPr>
             </m:ctrlPr>
           </m:fPr>
           <m:num>
             <m:r>
               <w:rPr>
-                <w:rFonts w:ascii="Cambria Math" w:hAnsi="Cambria Math"/>
+                <w:rFonts w:ascii="Cambria Math" w:hAnsi="Cambria Math" w:cs="Times New Roman"/>
+                <w:sz w:val="24"/>
+                <w:szCs w:val="24"/>
               </w:rPr>
               <m:t>1</m:t>
             </m:r>
@@ -647,7 +2785,9 @@
           <m:den>
             <m:r>
               <w:rPr>
-                <w:rFonts w:ascii="Cambria Math" w:hAnsi="Cambria Math"/>
+                <w:rFonts w:ascii="Cambria Math" w:hAnsi="Cambria Math" w:cs="Times New Roman"/>
+                <w:sz w:val="24"/>
+                <w:szCs w:val="24"/>
               </w:rPr>
               <m:t>2</m:t>
             </m:r>
@@ -655,7 +2795,9 @@
         </m:f>
         <m:r>
           <w:rPr>
-            <w:rFonts w:ascii="Cambria Math" w:hAnsi="Cambria Math"/>
+            <w:rFonts w:ascii="Cambria Math" w:hAnsi="Cambria Math" w:cs="Times New Roman"/>
+            <w:sz w:val="24"/>
+            <w:szCs w:val="24"/>
           </w:rPr>
           <m:t>Cρ</m:t>
         </m:r>
@@ -663,15 +2805,19 @@
           <m:sSupPr>
             <m:ctrlPr>
               <w:rPr>
-                <w:rFonts w:ascii="Cambria Math" w:hAnsi="Cambria Math"/>
+                <w:rFonts w:ascii="Cambria Math" w:hAnsi="Cambria Math" w:cs="Times New Roman"/>
                 <w:i/>
+                <w:sz w:val="24"/>
+                <w:szCs w:val="24"/>
               </w:rPr>
             </m:ctrlPr>
           </m:sSupPr>
           <m:e>
             <m:r>
               <w:rPr>
-                <w:rFonts w:ascii="Cambria Math" w:hAnsi="Cambria Math"/>
+                <w:rFonts w:ascii="Cambria Math" w:hAnsi="Cambria Math" w:cs="Times New Roman"/>
+                <w:sz w:val="24"/>
+                <w:szCs w:val="24"/>
               </w:rPr>
               <m:t>V</m:t>
             </m:r>
@@ -679,7 +2825,9 @@
           <m:sup>
             <m:r>
               <w:rPr>
-                <w:rFonts w:ascii="Cambria Math" w:hAnsi="Cambria Math"/>
+                <w:rFonts w:ascii="Cambria Math" w:hAnsi="Cambria Math" w:cs="Times New Roman"/>
+                <w:sz w:val="24"/>
+                <w:szCs w:val="24"/>
               </w:rPr>
               <m:t>2</m:t>
             </m:r>
@@ -688,27 +2836,27 @@
       </m:oMath>
       <w:r>
         <w:rPr>
-          <w:rFonts w:eastAsiaTheme="minorEastAsia"/>
+          <w:rFonts w:ascii="Times New Roman" w:eastAsiaTheme="minorEastAsia" w:hAnsi="Times New Roman" w:cs="Times New Roman"/>
+          <w:sz w:val="24"/>
+          <w:szCs w:val="24"/>
         </w:rPr>
         <w:t xml:space="preserve"> were </w:t>
       </w:r>
       <w:proofErr w:type="spellStart"/>
       <w:r>
         <w:rPr>
-          <w:rFonts w:eastAsiaTheme="minorEastAsia" w:cstheme="minorHAnsi"/>
-        </w:rPr>
-        <w:t>Δ</w:t>
-      </w:r>
-      <w:r>
-        <w:rPr>
-          <w:rFonts w:eastAsiaTheme="minorEastAsia"/>
-        </w:rPr>
-        <w:t>p</w:t>
+          <w:rFonts w:ascii="Times New Roman" w:eastAsiaTheme="minorEastAsia" w:hAnsi="Times New Roman" w:cs="Times New Roman"/>
+          <w:sz w:val="24"/>
+          <w:szCs w:val="24"/>
+        </w:rPr>
+        <w:t>Δp</w:t>
       </w:r>
       <w:proofErr w:type="spellEnd"/>
       <w:r>
         <w:rPr>
-          <w:rFonts w:eastAsiaTheme="minorEastAsia"/>
+          <w:rFonts w:ascii="Times New Roman" w:eastAsiaTheme="minorEastAsia" w:hAnsi="Times New Roman" w:cs="Times New Roman"/>
+          <w:sz w:val="24"/>
+          <w:szCs w:val="24"/>
         </w:rPr>
         <w:t xml:space="preserve"> is the error, C is the </w:t>
       </w:r>
@@ -716,31 +2864,39 @@
       <w:proofErr w:type="gramStart"/>
       <w:r>
         <w:rPr>
-          <w:rFonts w:eastAsiaTheme="minorEastAsia"/>
-        </w:rPr>
-        <w:t>coefficient,</w:t>
-      </w:r>
-      <w:r>
-        <w:rPr>
-          <w:rFonts w:eastAsiaTheme="minorEastAsia" w:cstheme="minorHAnsi"/>
-        </w:rPr>
-        <w:t>ρ</w:t>
+          <w:rFonts w:ascii="Times New Roman" w:eastAsiaTheme="minorEastAsia" w:hAnsi="Times New Roman" w:cs="Times New Roman"/>
+          <w:sz w:val="24"/>
+          <w:szCs w:val="24"/>
+        </w:rPr>
+        <w:t>coefficient,ρ</w:t>
       </w:r>
       <w:proofErr w:type="spellEnd"/>
       <w:proofErr w:type="gramEnd"/>
       <w:r>
         <w:rPr>
-          <w:rFonts w:eastAsiaTheme="minorEastAsia"/>
+          <w:rFonts w:ascii="Times New Roman" w:eastAsiaTheme="minorEastAsia" w:hAnsi="Times New Roman" w:cs="Times New Roman"/>
+          <w:sz w:val="24"/>
+          <w:szCs w:val="24"/>
         </w:rPr>
         <w:t xml:space="preserve"> is air density and V is wind speed. </w:t>
       </w:r>
       <w:r>
+        <w:rPr>
+          <w:rFonts w:ascii="Times New Roman" w:hAnsi="Times New Roman" w:cs="Times New Roman"/>
+          <w:sz w:val="24"/>
+          <w:szCs w:val="24"/>
+        </w:rPr>
         <w:t>Assuming C = 0.2, the dynamic error is 40Pa. For high wind speeds, the temperature is often lower than the measured temperature and thus we need to take it into account.</w:t>
       </w:r>
     </w:p>
     <w:p>
       <w:pPr>
         <w:pStyle w:val="ListParagraph"/>
+        <w:rPr>
+          <w:rFonts w:ascii="Times New Roman" w:hAnsi="Times New Roman" w:cs="Times New Roman"/>
+          <w:sz w:val="24"/>
+          <w:szCs w:val="24"/>
+        </w:rPr>
       </w:pPr>
     </w:p>
     <w:p>
@@ -750,11 +2906,26 @@
           <w:ilvl w:val="0"/>
           <w:numId w:val="1"/>
         </w:numPr>
-      </w:pPr>
-      <w:r>
+        <w:rPr>
+          <w:rFonts w:ascii="Times New Roman" w:hAnsi="Times New Roman" w:cs="Times New Roman"/>
+          <w:sz w:val="24"/>
+          <w:szCs w:val="24"/>
+        </w:rPr>
+      </w:pPr>
+      <w:r>
+        <w:rPr>
+          <w:rFonts w:ascii="Times New Roman" w:hAnsi="Times New Roman" w:cs="Times New Roman"/>
+          <w:sz w:val="24"/>
+          <w:szCs w:val="24"/>
+        </w:rPr>
         <w:t>What is the raw output for the following sensors: a mercury barometer, and an aneroid barometer</w:t>
       </w:r>
       <w:r>
+        <w:rPr>
+          <w:rFonts w:ascii="Times New Roman" w:hAnsi="Times New Roman" w:cs="Times New Roman"/>
+          <w:sz w:val="24"/>
+          <w:szCs w:val="24"/>
+        </w:rPr>
         <w:t>?</w:t>
       </w:r>
     </w:p>
@@ -765,8 +2936,18 @@
           <w:ilvl w:val="1"/>
           <w:numId w:val="1"/>
         </w:numPr>
-      </w:pPr>
-      <w:r>
+        <w:rPr>
+          <w:rFonts w:ascii="Times New Roman" w:hAnsi="Times New Roman" w:cs="Times New Roman"/>
+          <w:sz w:val="24"/>
+          <w:szCs w:val="24"/>
+        </w:rPr>
+      </w:pPr>
+      <w:r>
+        <w:rPr>
+          <w:rFonts w:ascii="Times New Roman" w:hAnsi="Times New Roman" w:cs="Times New Roman"/>
+          <w:sz w:val="24"/>
+          <w:szCs w:val="24"/>
+        </w:rPr>
         <w:t xml:space="preserve">Mercury barometer: raw output is height </w:t>
       </w:r>
     </w:p>
@@ -777,14 +2958,34 @@
           <w:ilvl w:val="1"/>
           <w:numId w:val="1"/>
         </w:numPr>
-      </w:pPr>
-      <w:r>
+        <w:rPr>
+          <w:rFonts w:ascii="Times New Roman" w:hAnsi="Times New Roman" w:cs="Times New Roman"/>
+          <w:sz w:val="24"/>
+          <w:szCs w:val="24"/>
+        </w:rPr>
+      </w:pPr>
+      <w:r>
+        <w:rPr>
+          <w:rFonts w:ascii="Times New Roman" w:hAnsi="Times New Roman" w:cs="Times New Roman"/>
+          <w:sz w:val="24"/>
+          <w:szCs w:val="24"/>
+        </w:rPr>
         <w:t xml:space="preserve">Aneroid barometer: raw output is </w:t>
       </w:r>
       <w:r>
+        <w:rPr>
+          <w:rFonts w:ascii="Times New Roman" w:hAnsi="Times New Roman" w:cs="Times New Roman"/>
+          <w:sz w:val="24"/>
+          <w:szCs w:val="24"/>
+        </w:rPr>
         <w:t>the</w:t>
       </w:r>
       <w:r>
+        <w:rPr>
+          <w:rFonts w:ascii="Times New Roman" w:hAnsi="Times New Roman" w:cs="Times New Roman"/>
+          <w:sz w:val="24"/>
+          <w:szCs w:val="24"/>
+        </w:rPr>
         <w:t xml:space="preserve"> deflection of the diaphragm center</w:t>
       </w:r>
     </w:p>
@@ -792,7 +2993,10 @@
       <w:pPr>
         <w:pStyle w:val="ListParagraph"/>
         <w:rPr>
+          <w:rFonts w:ascii="Times New Roman" w:hAnsi="Times New Roman" w:cs="Times New Roman"/>
           <w:color w:val="FF0000"/>
+          <w:sz w:val="24"/>
+          <w:szCs w:val="24"/>
         </w:rPr>
       </w:pPr>
     </w:p>
@@ -803,19 +3007,53 @@
           <w:ilvl w:val="0"/>
           <w:numId w:val="1"/>
         </w:numPr>
-      </w:pPr>
-      <w:r>
+        <w:rPr>
+          <w:rFonts w:ascii="Times New Roman" w:hAnsi="Times New Roman" w:cs="Times New Roman"/>
+          <w:sz w:val="24"/>
+          <w:szCs w:val="24"/>
+        </w:rPr>
+      </w:pPr>
+      <w:r>
+        <w:rPr>
+          <w:rFonts w:ascii="Times New Roman" w:hAnsi="Times New Roman" w:cs="Times New Roman"/>
+          <w:sz w:val="24"/>
+          <w:szCs w:val="24"/>
+        </w:rPr>
         <w:t>Why have aneroid barometers tended to replace mercury barometers?</w:t>
       </w:r>
     </w:p>
     <w:p>
       <w:pPr>
         <w:ind w:left="720"/>
-      </w:pPr>
-      <w:r>
-        <w:t xml:space="preserve">Mercury is toxic, has a high thermal expansion so needs temperature corrections, it’s not easily portable for fieldwork, and contamination can cause changes in the surface tension of the mercury, and hence the reading overall. </w:t>
-      </w:r>
-      <w:r>
+        <w:rPr>
+          <w:rFonts w:ascii="Times New Roman" w:hAnsi="Times New Roman" w:cs="Times New Roman"/>
+          <w:sz w:val="24"/>
+          <w:szCs w:val="24"/>
+        </w:rPr>
+      </w:pPr>
+      <w:r>
+        <w:rPr>
+          <w:rFonts w:ascii="Times New Roman" w:hAnsi="Times New Roman" w:cs="Times New Roman"/>
+          <w:sz w:val="24"/>
+          <w:szCs w:val="24"/>
+        </w:rPr>
+        <w:t xml:space="preserve">Mercury is toxic, has a high thermal expansion so needs temperature corrections, it’s not easily portable for fieldwork, and contamination can cause changes in the surface tension </w:t>
+      </w:r>
+      <w:r>
+        <w:rPr>
+          <w:rFonts w:ascii="Times New Roman" w:hAnsi="Times New Roman" w:cs="Times New Roman"/>
+          <w:sz w:val="24"/>
+          <w:szCs w:val="24"/>
+        </w:rPr>
+        <w:lastRenderedPageBreak/>
+        <w:t xml:space="preserve">of the mercury, and hence the reading overall. </w:t>
+      </w:r>
+      <w:r>
+        <w:rPr>
+          <w:rFonts w:ascii="Times New Roman" w:hAnsi="Times New Roman" w:cs="Times New Roman"/>
+          <w:sz w:val="24"/>
+          <w:szCs w:val="24"/>
+        </w:rPr>
         <w:t>Even with newer versions it is hard to automate a reading and get rid of the biases associated with getting a reading.</w:t>
       </w:r>
     </w:p>
@@ -832,16 +3070,105 @@
 <file path=word/numbering.xml><?xml version="1.0" encoding="utf-8"?>
 <w:numbering xmlns:wpc="http://schemas.microsoft.com/office/word/2010/wordprocessingCanvas" xmlns:cx="http://schemas.microsoft.com/office/drawing/2014/chartex" xmlns:cx1="http://schemas.microsoft.com/office/drawing/2015/9/8/chartex" xmlns:cx2="http://schemas.microsoft.com/office/drawing/2015/10/21/chartex" xmlns:cx3="http://schemas.microsoft.com/office/drawing/2016/5/9/chartex" xmlns:cx4="http://schemas.microsoft.com/office/drawing/2016/5/10/chartex" xmlns:cx5="http://schemas.microsoft.com/office/drawing/2016/5/11/chartex" xmlns:cx6="http://schemas.microsoft.com/office/drawing/2016/5/12/chartex" xmlns:cx7="http://schemas.microsoft.com/office/drawing/2016/5/13/chartex" xmlns:cx8="http://schemas.microsoft.com/office/drawing/2016/5/14/chartex" xmlns:mc="http://schemas.openxmlformats.org/markup-compatibility/2006" xmlns:aink="http://schemas.microsoft.com/office/drawing/2016/ink" xmlns:am3d="http://schemas.microsoft.com/office/drawing/2017/model3d" xmlns:o="urn:schemas-microsoft-com:office:office" xmlns:r="http://schemas.openxmlformats.org/officeDocument/2006/relationships" xmlns:m="http://schemas.openxmlformats.org/officeDocument/2006/math" xmlns:v="urn:schemas-microsoft-com:vml" xmlns:wp14="http://schemas.microsoft.com/office/word/2010/wordprocessingDrawing" xmlns:wp="http://schemas.openxmlformats.org/drawingml/2006/wordprocessingDrawing" xmlns:w10="urn:schemas-microsoft-com:office:word" xmlns:w="http://schemas.openxmlformats.org/wordprocessingml/2006/main" xmlns:w14="http://schemas.microsoft.com/office/word/2010/wordml" xmlns:w15="http://schemas.microsoft.com/office/word/2012/wordml" xmlns:w16cid="http://schemas.microsoft.com/office/word/2016/wordml/cid" xmlns:w16se="http://schemas.microsoft.com/office/word/2015/wordml/symex" xmlns:wpg="http://schemas.microsoft.com/office/word/2010/wordprocessingGroup" xmlns:wpi="http://schemas.microsoft.com/office/word/2010/wordprocessingInk" xmlns:wne="http://schemas.microsoft.com/office/word/2006/wordml" xmlns:wps="http://schemas.microsoft.com/office/word/2010/wordprocessingShape" mc:Ignorable="w14 w15 w16se w16cid wp14">
   <w:abstractNum w:abstractNumId="0" w15:restartNumberingAfterBreak="0">
-    <w:nsid w:val="103F6927"/>
+    <w:nsid w:val="076720CE"/>
     <w:multiLevelType w:val="hybridMultilevel"/>
-    <w:tmpl w:val="5AF84B52"/>
+    <w:tmpl w:val="B2A62DCA"/>
+    <w:lvl w:ilvl="0" w:tplc="0409000F">
+      <w:start w:val="1"/>
+      <w:numFmt w:val="decimal"/>
+      <w:lvlText w:val="%1."/>
+      <w:lvlJc w:val="left"/>
+      <w:pPr>
+        <w:ind w:left="720" w:hanging="360"/>
+      </w:pPr>
+      <w:rPr>
+        <w:rFonts w:hint="default"/>
+      </w:rPr>
+    </w:lvl>
+    <w:lvl w:ilvl="1" w:tplc="04090019" w:tentative="1">
+      <w:start w:val="1"/>
+      <w:numFmt w:val="lowerLetter"/>
+      <w:lvlText w:val="%2."/>
+      <w:lvlJc w:val="left"/>
+      <w:pPr>
+        <w:ind w:left="1440" w:hanging="360"/>
+      </w:pPr>
+    </w:lvl>
+    <w:lvl w:ilvl="2" w:tplc="0409001B" w:tentative="1">
+      <w:start w:val="1"/>
+      <w:numFmt w:val="lowerRoman"/>
+      <w:lvlText w:val="%3."/>
+      <w:lvlJc w:val="right"/>
+      <w:pPr>
+        <w:ind w:left="2160" w:hanging="180"/>
+      </w:pPr>
+    </w:lvl>
+    <w:lvl w:ilvl="3" w:tplc="0409000F" w:tentative="1">
+      <w:start w:val="1"/>
+      <w:numFmt w:val="decimal"/>
+      <w:lvlText w:val="%4."/>
+      <w:lvlJc w:val="left"/>
+      <w:pPr>
+        <w:ind w:left="2880" w:hanging="360"/>
+      </w:pPr>
+    </w:lvl>
+    <w:lvl w:ilvl="4" w:tplc="04090019" w:tentative="1">
+      <w:start w:val="1"/>
+      <w:numFmt w:val="lowerLetter"/>
+      <w:lvlText w:val="%5."/>
+      <w:lvlJc w:val="left"/>
+      <w:pPr>
+        <w:ind w:left="3600" w:hanging="360"/>
+      </w:pPr>
+    </w:lvl>
+    <w:lvl w:ilvl="5" w:tplc="0409001B" w:tentative="1">
+      <w:start w:val="1"/>
+      <w:numFmt w:val="lowerRoman"/>
+      <w:lvlText w:val="%6."/>
+      <w:lvlJc w:val="right"/>
+      <w:pPr>
+        <w:ind w:left="4320" w:hanging="180"/>
+      </w:pPr>
+    </w:lvl>
+    <w:lvl w:ilvl="6" w:tplc="0409000F" w:tentative="1">
+      <w:start w:val="1"/>
+      <w:numFmt w:val="decimal"/>
+      <w:lvlText w:val="%7."/>
+      <w:lvlJc w:val="left"/>
+      <w:pPr>
+        <w:ind w:left="5040" w:hanging="360"/>
+      </w:pPr>
+    </w:lvl>
+    <w:lvl w:ilvl="7" w:tplc="04090019" w:tentative="1">
+      <w:start w:val="1"/>
+      <w:numFmt w:val="lowerLetter"/>
+      <w:lvlText w:val="%8."/>
+      <w:lvlJc w:val="left"/>
+      <w:pPr>
+        <w:ind w:left="5760" w:hanging="360"/>
+      </w:pPr>
+    </w:lvl>
+    <w:lvl w:ilvl="8" w:tplc="0409001B" w:tentative="1">
+      <w:start w:val="1"/>
+      <w:numFmt w:val="lowerRoman"/>
+      <w:lvlText w:val="%9."/>
+      <w:lvlJc w:val="right"/>
+      <w:pPr>
+        <w:ind w:left="6480" w:hanging="180"/>
+      </w:pPr>
+    </w:lvl>
+  </w:abstractNum>
+  <w:abstractNum w:abstractNumId="1" w15:restartNumberingAfterBreak="0">
+    <w:nsid w:val="0F0C684E"/>
+    <w:multiLevelType w:val="hybridMultilevel"/>
+    <w:tmpl w:val="7D2A280C"/>
     <w:lvl w:ilvl="0" w:tplc="FED000FE">
       <w:start w:val="1"/>
       <w:numFmt w:val="bullet"/>
       <w:lvlText w:val="-"/>
       <w:lvlJc w:val="left"/>
       <w:pPr>
-        <w:ind w:left="1080" w:hanging="360"/>
+        <w:ind w:left="1437" w:hanging="360"/>
       </w:pPr>
       <w:rPr>
         <w:rFonts w:ascii="Calibri" w:eastAsiaTheme="minorHAnsi" w:hAnsi="Calibri" w:cs="Calibri" w:hint="default"/>
@@ -853,7 +3180,7 @@
       <w:lvlText w:val="o"/>
       <w:lvlJc w:val="left"/>
       <w:pPr>
-        <w:ind w:left="1800" w:hanging="360"/>
+        <w:ind w:left="1797" w:hanging="360"/>
       </w:pPr>
       <w:rPr>
         <w:rFonts w:ascii="Courier New" w:hAnsi="Courier New" w:cs="Courier New" w:hint="default"/>
@@ -865,7 +3192,7 @@
       <w:lvlText w:val=""/>
       <w:lvlJc w:val="left"/>
       <w:pPr>
-        <w:ind w:left="2520" w:hanging="360"/>
+        <w:ind w:left="2517" w:hanging="360"/>
       </w:pPr>
       <w:rPr>
         <w:rFonts w:ascii="Wingdings" w:hAnsi="Wingdings" w:hint="default"/>
@@ -877,7 +3204,7 @@
       <w:lvlText w:val=""/>
       <w:lvlJc w:val="left"/>
       <w:pPr>
-        <w:ind w:left="3240" w:hanging="360"/>
+        <w:ind w:left="3237" w:hanging="360"/>
       </w:pPr>
       <w:rPr>
         <w:rFonts w:ascii="Symbol" w:hAnsi="Symbol" w:hint="default"/>
@@ -889,7 +3216,7 @@
       <w:lvlText w:val="o"/>
       <w:lvlJc w:val="left"/>
       <w:pPr>
-        <w:ind w:left="3960" w:hanging="360"/>
+        <w:ind w:left="3957" w:hanging="360"/>
       </w:pPr>
       <w:rPr>
         <w:rFonts w:ascii="Courier New" w:hAnsi="Courier New" w:cs="Courier New" w:hint="default"/>
@@ -901,7 +3228,7 @@
       <w:lvlText w:val=""/>
       <w:lvlJc w:val="left"/>
       <w:pPr>
-        <w:ind w:left="4680" w:hanging="360"/>
+        <w:ind w:left="4677" w:hanging="360"/>
       </w:pPr>
       <w:rPr>
         <w:rFonts w:ascii="Wingdings" w:hAnsi="Wingdings" w:hint="default"/>
@@ -913,7 +3240,7 @@
       <w:lvlText w:val=""/>
       <w:lvlJc w:val="left"/>
       <w:pPr>
-        <w:ind w:left="5400" w:hanging="360"/>
+        <w:ind w:left="5397" w:hanging="360"/>
       </w:pPr>
       <w:rPr>
         <w:rFonts w:ascii="Symbol" w:hAnsi="Symbol" w:hint="default"/>
@@ -925,7 +3252,7 @@
       <w:lvlText w:val="o"/>
       <w:lvlJc w:val="left"/>
       <w:pPr>
-        <w:ind w:left="6120" w:hanging="360"/>
+        <w:ind w:left="6117" w:hanging="360"/>
       </w:pPr>
       <w:rPr>
         <w:rFonts w:ascii="Courier New" w:hAnsi="Courier New" w:cs="Courier New" w:hint="default"/>
@@ -937,14 +3264,127 @@
       <w:lvlText w:val=""/>
       <w:lvlJc w:val="left"/>
       <w:pPr>
-        <w:ind w:left="6840" w:hanging="360"/>
+        <w:ind w:left="6837" w:hanging="360"/>
       </w:pPr>
       <w:rPr>
         <w:rFonts w:ascii="Wingdings" w:hAnsi="Wingdings" w:hint="default"/>
       </w:rPr>
     </w:lvl>
   </w:abstractNum>
-  <w:abstractNum w:abstractNumId="1" w15:restartNumberingAfterBreak="0">
+  <w:abstractNum w:abstractNumId="2" w15:restartNumberingAfterBreak="0">
+    <w:nsid w:val="103F6927"/>
+    <w:multiLevelType w:val="hybridMultilevel"/>
+    <w:tmpl w:val="5AF84B52"/>
+    <w:lvl w:ilvl="0" w:tplc="FED000FE">
+      <w:start w:val="1"/>
+      <w:numFmt w:val="bullet"/>
+      <w:lvlText w:val="-"/>
+      <w:lvlJc w:val="left"/>
+      <w:pPr>
+        <w:ind w:left="1080" w:hanging="360"/>
+      </w:pPr>
+      <w:rPr>
+        <w:rFonts w:ascii="Calibri" w:eastAsiaTheme="minorHAnsi" w:hAnsi="Calibri" w:cs="Calibri" w:hint="default"/>
+      </w:rPr>
+    </w:lvl>
+    <w:lvl w:ilvl="1" w:tplc="04090003" w:tentative="1">
+      <w:start w:val="1"/>
+      <w:numFmt w:val="bullet"/>
+      <w:lvlText w:val="o"/>
+      <w:lvlJc w:val="left"/>
+      <w:pPr>
+        <w:ind w:left="1800" w:hanging="360"/>
+      </w:pPr>
+      <w:rPr>
+        <w:rFonts w:ascii="Courier New" w:hAnsi="Courier New" w:cs="Courier New" w:hint="default"/>
+      </w:rPr>
+    </w:lvl>
+    <w:lvl w:ilvl="2" w:tplc="04090005" w:tentative="1">
+      <w:start w:val="1"/>
+      <w:numFmt w:val="bullet"/>
+      <w:lvlText w:val=""/>
+      <w:lvlJc w:val="left"/>
+      <w:pPr>
+        <w:ind w:left="2520" w:hanging="360"/>
+      </w:pPr>
+      <w:rPr>
+        <w:rFonts w:ascii="Wingdings" w:hAnsi="Wingdings" w:hint="default"/>
+      </w:rPr>
+    </w:lvl>
+    <w:lvl w:ilvl="3" w:tplc="04090001" w:tentative="1">
+      <w:start w:val="1"/>
+      <w:numFmt w:val="bullet"/>
+      <w:lvlText w:val=""/>
+      <w:lvlJc w:val="left"/>
+      <w:pPr>
+        <w:ind w:left="3240" w:hanging="360"/>
+      </w:pPr>
+      <w:rPr>
+        <w:rFonts w:ascii="Symbol" w:hAnsi="Symbol" w:hint="default"/>
+      </w:rPr>
+    </w:lvl>
+    <w:lvl w:ilvl="4" w:tplc="04090003" w:tentative="1">
+      <w:start w:val="1"/>
+      <w:numFmt w:val="bullet"/>
+      <w:lvlText w:val="o"/>
+      <w:lvlJc w:val="left"/>
+      <w:pPr>
+        <w:ind w:left="3960" w:hanging="360"/>
+      </w:pPr>
+      <w:rPr>
+        <w:rFonts w:ascii="Courier New" w:hAnsi="Courier New" w:cs="Courier New" w:hint="default"/>
+      </w:rPr>
+    </w:lvl>
+    <w:lvl w:ilvl="5" w:tplc="04090005" w:tentative="1">
+      <w:start w:val="1"/>
+      <w:numFmt w:val="bullet"/>
+      <w:lvlText w:val=""/>
+      <w:lvlJc w:val="left"/>
+      <w:pPr>
+        <w:ind w:left="4680" w:hanging="360"/>
+      </w:pPr>
+      <w:rPr>
+        <w:rFonts w:ascii="Wingdings" w:hAnsi="Wingdings" w:hint="default"/>
+      </w:rPr>
+    </w:lvl>
+    <w:lvl w:ilvl="6" w:tplc="04090001" w:tentative="1">
+      <w:start w:val="1"/>
+      <w:numFmt w:val="bullet"/>
+      <w:lvlText w:val=""/>
+      <w:lvlJc w:val="left"/>
+      <w:pPr>
+        <w:ind w:left="5400" w:hanging="360"/>
+      </w:pPr>
+      <w:rPr>
+        <w:rFonts w:ascii="Symbol" w:hAnsi="Symbol" w:hint="default"/>
+      </w:rPr>
+    </w:lvl>
+    <w:lvl w:ilvl="7" w:tplc="04090003" w:tentative="1">
+      <w:start w:val="1"/>
+      <w:numFmt w:val="bullet"/>
+      <w:lvlText w:val="o"/>
+      <w:lvlJc w:val="left"/>
+      <w:pPr>
+        <w:ind w:left="6120" w:hanging="360"/>
+      </w:pPr>
+      <w:rPr>
+        <w:rFonts w:ascii="Courier New" w:hAnsi="Courier New" w:cs="Courier New" w:hint="default"/>
+      </w:rPr>
+    </w:lvl>
+    <w:lvl w:ilvl="8" w:tplc="04090005" w:tentative="1">
+      <w:start w:val="1"/>
+      <w:numFmt w:val="bullet"/>
+      <w:lvlText w:val=""/>
+      <w:lvlJc w:val="left"/>
+      <w:pPr>
+        <w:ind w:left="6840" w:hanging="360"/>
+      </w:pPr>
+      <w:rPr>
+        <w:rFonts w:ascii="Wingdings" w:hAnsi="Wingdings" w:hint="default"/>
+      </w:rPr>
+    </w:lvl>
+  </w:abstractNum>
+  <w:abstractNum w:abstractNumId="3" w15:restartNumberingAfterBreak="0">
     <w:nsid w:val="713F5620"/>
     <w:multiLevelType w:val="hybridMultilevel"/>
     <w:tmpl w:val="FD5C74B0"/>
@@ -1034,10 +3474,16 @@
     </w:lvl>
   </w:abstractNum>
   <w:num w:numId="1">
-    <w:abstractNumId w:val="1"/>
+    <w:abstractNumId w:val="3"/>
   </w:num>
   <w:num w:numId="2">
+    <w:abstractNumId w:val="2"/>
+  </w:num>
+  <w:num w:numId="3">
     <w:abstractNumId w:val="0"/>
+  </w:num>
+  <w:num w:numId="4">
+    <w:abstractNumId w:val="1"/>
   </w:num>
 </w:numbering>
 </file>
@@ -1493,6 +3939,29 @@
       <w:color w:val="808080"/>
     </w:rPr>
   </w:style>
+  <w:style w:type="character" w:styleId="Hyperlink">
+    <w:name w:val="Hyperlink"/>
+    <w:basedOn w:val="DefaultParagraphFont"/>
+    <w:uiPriority w:val="99"/>
+    <w:unhideWhenUsed/>
+    <w:rsid w:val="009A67F6"/>
+    <w:rPr>
+      <w:color w:val="0563C1" w:themeColor="hyperlink"/>
+      <w:u w:val="single"/>
+    </w:rPr>
+  </w:style>
+  <w:style w:type="character" w:styleId="UnresolvedMention">
+    <w:name w:val="Unresolved Mention"/>
+    <w:basedOn w:val="DefaultParagraphFont"/>
+    <w:uiPriority w:val="99"/>
+    <w:semiHidden/>
+    <w:unhideWhenUsed/>
+    <w:rsid w:val="009A67F6"/>
+    <w:rPr>
+      <w:color w:val="605E5C"/>
+      <w:shd w:val="clear" w:color="auto" w:fill="E1DFDD"/>
+    </w:rPr>
+  </w:style>
 </w:styles>
 </file>
 

</xml_diff>

<commit_message>
Initial commit lab 6 + lab 5 final changes
</commit_message>
<xml_diff>
--- a/Lab 5/Lab 5.docx
+++ b/Lab 5/Lab 5.docx
@@ -945,17 +945,14 @@
         </w:rPr>
         <w:t xml:space="preserve">source: </w:t>
       </w:r>
-      <w:hyperlink r:id="rId5" w:history="1">
-        <w:r>
-          <w:rPr>
-            <w:rStyle w:val="Hyperlink"/>
-            <w:rFonts w:ascii="Times New Roman" w:hAnsi="Times New Roman" w:cs="Times New Roman"/>
-            <w:sz w:val="24"/>
-            <w:szCs w:val="24"/>
-          </w:rPr>
-          <w:t>https://www.unavco.org/software/geodetic-utilities/geoid-height-calculator/geoid-height</w:t>
-        </w:r>
-      </w:hyperlink>
+      <w:r>
+        <w:rPr>
+          <w:rFonts w:ascii="Times New Roman" w:hAnsi="Times New Roman" w:cs="Times New Roman"/>
+          <w:sz w:val="24"/>
+          <w:szCs w:val="24"/>
+        </w:rPr>
+        <w:t>https://www.unavco.org/software/geodetic-utilities/geoid-height-calculator/geoid-height</w:t>
+      </w:r>
     </w:p>
     <w:p>
       <w:pPr>
@@ -1416,16 +1413,6 @@
           <w:szCs w:val="24"/>
         </w:rPr>
       </w:pPr>
-    </w:p>
-    <w:p>
-      <w:pPr>
-        <w:spacing w:after="240"/>
-        <w:rPr>
-          <w:rFonts w:ascii="Times New Roman" w:hAnsi="Times New Roman" w:cs="Times New Roman"/>
-          <w:sz w:val="24"/>
-          <w:szCs w:val="24"/>
-        </w:rPr>
-      </w:pPr>
       <w:r>
         <w:rPr>
           <w:rFonts w:ascii="Times New Roman" w:hAnsi="Times New Roman" w:cs="Times New Roman"/>
@@ -1434,10 +1421,10 @@
           <w:szCs w:val="24"/>
         </w:rPr>
         <w:drawing>
-          <wp:inline distT="0" distB="0" distL="0" distR="0" wp14:anchorId="30CF2647" wp14:editId="1BE9B461">
-            <wp:extent cx="4050030" cy="3122295"/>
-            <wp:effectExtent l="0" t="0" r="0" b="0"/>
-            <wp:docPr id="4" name="Picture 4"/>
+          <wp:inline distT="0" distB="0" distL="0" distR="0" wp14:anchorId="355C7501" wp14:editId="37017451">
+            <wp:extent cx="4048125" cy="3124200"/>
+            <wp:effectExtent l="0" t="0" r="9525" b="0"/>
+            <wp:docPr id="9" name="Picture 9"/>
             <wp:cNvGraphicFramePr>
               <a:graphicFrameLocks xmlns:a="http://schemas.openxmlformats.org/drawingml/2006/main" noChangeAspect="1"/>
             </wp:cNvGraphicFramePr>
@@ -1445,13 +1432,156 @@
               <a:graphicData uri="http://schemas.openxmlformats.org/drawingml/2006/picture">
                 <pic:pic xmlns:pic="http://schemas.openxmlformats.org/drawingml/2006/picture">
                   <pic:nvPicPr>
-                    <pic:cNvPr id="0" name="Picture 3"/>
+                    <pic:cNvPr id="0" name="Picture 2"/>
+                    <pic:cNvPicPr>
+                      <a:picLocks noChangeAspect="1" noChangeArrowheads="1"/>
+                    </pic:cNvPicPr>
+                  </pic:nvPicPr>
+                  <pic:blipFill>
+                    <a:blip r:embed="rId5">
+                      <a:extLst>
+                        <a:ext uri="{28A0092B-C50C-407E-A947-70E740481C1C}">
+                          <a14:useLocalDpi xmlns:a14="http://schemas.microsoft.com/office/drawing/2010/main" val="0"/>
+                        </a:ext>
+                      </a:extLst>
+                    </a:blip>
+                    <a:srcRect/>
+                    <a:stretch>
+                      <a:fillRect/>
+                    </a:stretch>
+                  </pic:blipFill>
+                  <pic:spPr bwMode="auto">
+                    <a:xfrm>
+                      <a:off x="0" y="0"/>
+                      <a:ext cx="4048125" cy="3124200"/>
+                    </a:xfrm>
+                    <a:prstGeom prst="rect">
+                      <a:avLst/>
+                    </a:prstGeom>
+                    <a:noFill/>
+                    <a:ln>
+                      <a:noFill/>
+                    </a:ln>
+                  </pic:spPr>
+                </pic:pic>
+              </a:graphicData>
+            </a:graphic>
+          </wp:inline>
+        </w:drawing>
+      </w:r>
+    </w:p>
+    <w:p>
+      <w:pPr>
+        <w:spacing w:after="240"/>
+        <w:rPr>
+          <w:rFonts w:ascii="Times New Roman" w:hAnsi="Times New Roman" w:cs="Times New Roman"/>
+          <w:sz w:val="24"/>
+          <w:szCs w:val="24"/>
+        </w:rPr>
+      </w:pPr>
+    </w:p>
+    <w:p>
+      <w:pPr>
+        <w:spacing w:after="240"/>
+        <w:rPr>
+          <w:rFonts w:ascii="Times New Roman" w:hAnsi="Times New Roman" w:cs="Times New Roman"/>
+          <w:sz w:val="24"/>
+          <w:szCs w:val="24"/>
+        </w:rPr>
+      </w:pPr>
+      <w:r>
+        <w:rPr>
+          <w:rFonts w:ascii="Times New Roman" w:hAnsi="Times New Roman" w:cs="Times New Roman"/>
+          <w:noProof/>
+          <w:sz w:val="24"/>
+          <w:szCs w:val="24"/>
+        </w:rPr>
+        <w:drawing>
+          <wp:inline distT="0" distB="0" distL="0" distR="0" wp14:anchorId="68DBE1FC" wp14:editId="05DB768A">
+            <wp:extent cx="4127113" cy="3238500"/>
+            <wp:effectExtent l="0" t="0" r="6985" b="0"/>
+            <wp:docPr id="8" name="Picture 8"/>
+            <wp:cNvGraphicFramePr>
+              <a:graphicFrameLocks xmlns:a="http://schemas.openxmlformats.org/drawingml/2006/main" noChangeAspect="1"/>
+            </wp:cNvGraphicFramePr>
+            <a:graphic xmlns:a="http://schemas.openxmlformats.org/drawingml/2006/main">
+              <a:graphicData uri="http://schemas.openxmlformats.org/drawingml/2006/picture">
+                <pic:pic xmlns:pic="http://schemas.openxmlformats.org/drawingml/2006/picture">
+                  <pic:nvPicPr>
+                    <pic:cNvPr id="0" name="Picture 1"/>
                     <pic:cNvPicPr>
                       <a:picLocks noChangeAspect="1" noChangeArrowheads="1"/>
                     </pic:cNvPicPr>
                   </pic:nvPicPr>
                   <pic:blipFill>
                     <a:blip r:embed="rId6">
+                      <a:extLst>
+                        <a:ext uri="{28A0092B-C50C-407E-A947-70E740481C1C}">
+                          <a14:useLocalDpi xmlns:a14="http://schemas.microsoft.com/office/drawing/2010/main" val="0"/>
+                        </a:ext>
+                      </a:extLst>
+                    </a:blip>
+                    <a:srcRect/>
+                    <a:stretch>
+                      <a:fillRect/>
+                    </a:stretch>
+                  </pic:blipFill>
+                  <pic:spPr bwMode="auto">
+                    <a:xfrm>
+                      <a:off x="0" y="0"/>
+                      <a:ext cx="4128770" cy="3239800"/>
+                    </a:xfrm>
+                    <a:prstGeom prst="rect">
+                      <a:avLst/>
+                    </a:prstGeom>
+                    <a:noFill/>
+                    <a:ln>
+                      <a:noFill/>
+                    </a:ln>
+                  </pic:spPr>
+                </pic:pic>
+              </a:graphicData>
+            </a:graphic>
+          </wp:inline>
+        </w:drawing>
+      </w:r>
+    </w:p>
+    <w:p>
+      <w:pPr>
+        <w:spacing w:after="240"/>
+        <w:rPr>
+          <w:rFonts w:ascii="Times New Roman" w:hAnsi="Times New Roman" w:cs="Times New Roman"/>
+          <w:sz w:val="24"/>
+          <w:szCs w:val="24"/>
+        </w:rPr>
+      </w:pPr>
+      <w:r>
+        <w:rPr>
+          <w:rFonts w:ascii="Times New Roman" w:hAnsi="Times New Roman" w:cs="Times New Roman"/>
+          <w:noProof/>
+          <w:sz w:val="24"/>
+          <w:szCs w:val="24"/>
+        </w:rPr>
+        <w:lastRenderedPageBreak/>
+        <w:drawing>
+          <wp:inline distT="0" distB="0" distL="0" distR="0" wp14:anchorId="588CF941" wp14:editId="334307E2">
+            <wp:extent cx="4050030" cy="3122295"/>
+            <wp:effectExtent l="0" t="0" r="0" b="0"/>
+            <wp:docPr id="3" name="Picture 3"/>
+            <wp:cNvGraphicFramePr>
+              <a:graphicFrameLocks xmlns:a="http://schemas.openxmlformats.org/drawingml/2006/main" noChangeAspect="1"/>
+            </wp:cNvGraphicFramePr>
+            <a:graphic xmlns:a="http://schemas.openxmlformats.org/drawingml/2006/main">
+              <a:graphicData uri="http://schemas.openxmlformats.org/drawingml/2006/picture">
+                <pic:pic xmlns:pic="http://schemas.openxmlformats.org/drawingml/2006/picture">
+                  <pic:nvPicPr>
+                    <pic:cNvPr id="0" name="Picture 2"/>
+                    <pic:cNvPicPr>
+                      <a:picLocks noChangeAspect="1" noChangeArrowheads="1"/>
+                    </pic:cNvPicPr>
+                  </pic:nvPicPr>
+                  <pic:blipFill>
+                    <a:blip r:embed="rId7">
                       <a:extLst>
                         <a:ext uri="{28A0092B-C50C-407E-A947-70E740481C1C}">
                           <a14:useLocalDpi xmlns:a14="http://schemas.microsoft.com/office/drawing/2010/main" val="0"/>
@@ -1482,129 +1612,6 @@
           </wp:inline>
         </w:drawing>
       </w:r>
-      <w:r>
-        <w:rPr>
-          <w:rFonts w:ascii="Times New Roman" w:hAnsi="Times New Roman" w:cs="Times New Roman"/>
-          <w:noProof/>
-          <w:sz w:val="24"/>
-          <w:szCs w:val="24"/>
-        </w:rPr>
-        <w:drawing>
-          <wp:inline distT="0" distB="0" distL="0" distR="0" wp14:anchorId="1CE5D377" wp14:editId="72E3EC11">
-            <wp:extent cx="3983355" cy="3122295"/>
-            <wp:effectExtent l="0" t="0" r="0" b="0"/>
-            <wp:docPr id="5" name="Picture 5"/>
-            <wp:cNvGraphicFramePr>
-              <a:graphicFrameLocks xmlns:a="http://schemas.openxmlformats.org/drawingml/2006/main" noChangeAspect="1"/>
-            </wp:cNvGraphicFramePr>
-            <a:graphic xmlns:a="http://schemas.openxmlformats.org/drawingml/2006/main">
-              <a:graphicData uri="http://schemas.openxmlformats.org/drawingml/2006/picture">
-                <pic:pic xmlns:pic="http://schemas.openxmlformats.org/drawingml/2006/picture">
-                  <pic:nvPicPr>
-                    <pic:cNvPr id="0" name="Picture 4"/>
-                    <pic:cNvPicPr>
-                      <a:picLocks noChangeAspect="1" noChangeArrowheads="1"/>
-                    </pic:cNvPicPr>
-                  </pic:nvPicPr>
-                  <pic:blipFill>
-                    <a:blip r:embed="rId7">
-                      <a:extLst>
-                        <a:ext uri="{28A0092B-C50C-407E-A947-70E740481C1C}">
-                          <a14:useLocalDpi xmlns:a14="http://schemas.microsoft.com/office/drawing/2010/main" val="0"/>
-                        </a:ext>
-                      </a:extLst>
-                    </a:blip>
-                    <a:srcRect/>
-                    <a:stretch>
-                      <a:fillRect/>
-                    </a:stretch>
-                  </pic:blipFill>
-                  <pic:spPr bwMode="auto">
-                    <a:xfrm>
-                      <a:off x="0" y="0"/>
-                      <a:ext cx="3983355" cy="3122295"/>
-                    </a:xfrm>
-                    <a:prstGeom prst="rect">
-                      <a:avLst/>
-                    </a:prstGeom>
-                    <a:noFill/>
-                    <a:ln>
-                      <a:noFill/>
-                    </a:ln>
-                  </pic:spPr>
-                </pic:pic>
-              </a:graphicData>
-            </a:graphic>
-          </wp:inline>
-        </w:drawing>
-      </w:r>
-    </w:p>
-    <w:p>
-      <w:pPr>
-        <w:spacing w:after="240"/>
-        <w:rPr>
-          <w:rFonts w:ascii="Times New Roman" w:hAnsi="Times New Roman" w:cs="Times New Roman"/>
-          <w:sz w:val="24"/>
-          <w:szCs w:val="24"/>
-        </w:rPr>
-      </w:pPr>
-      <w:r>
-        <w:rPr>
-          <w:rFonts w:ascii="Times New Roman" w:hAnsi="Times New Roman" w:cs="Times New Roman"/>
-          <w:noProof/>
-          <w:sz w:val="24"/>
-          <w:szCs w:val="24"/>
-        </w:rPr>
-        <w:lastRenderedPageBreak/>
-        <w:drawing>
-          <wp:inline distT="0" distB="0" distL="0" distR="0" wp14:anchorId="588CF941" wp14:editId="334307E2">
-            <wp:extent cx="4050030" cy="3122295"/>
-            <wp:effectExtent l="0" t="0" r="0" b="0"/>
-            <wp:docPr id="3" name="Picture 3"/>
-            <wp:cNvGraphicFramePr>
-              <a:graphicFrameLocks xmlns:a="http://schemas.openxmlformats.org/drawingml/2006/main" noChangeAspect="1"/>
-            </wp:cNvGraphicFramePr>
-            <a:graphic xmlns:a="http://schemas.openxmlformats.org/drawingml/2006/main">
-              <a:graphicData uri="http://schemas.openxmlformats.org/drawingml/2006/picture">
-                <pic:pic xmlns:pic="http://schemas.openxmlformats.org/drawingml/2006/picture">
-                  <pic:nvPicPr>
-                    <pic:cNvPr id="0" name="Picture 2"/>
-                    <pic:cNvPicPr>
-                      <a:picLocks noChangeAspect="1" noChangeArrowheads="1"/>
-                    </pic:cNvPicPr>
-                  </pic:nvPicPr>
-                  <pic:blipFill>
-                    <a:blip r:embed="rId8">
-                      <a:extLst>
-                        <a:ext uri="{28A0092B-C50C-407E-A947-70E740481C1C}">
-                          <a14:useLocalDpi xmlns:a14="http://schemas.microsoft.com/office/drawing/2010/main" val="0"/>
-                        </a:ext>
-                      </a:extLst>
-                    </a:blip>
-                    <a:srcRect/>
-                    <a:stretch>
-                      <a:fillRect/>
-                    </a:stretch>
-                  </pic:blipFill>
-                  <pic:spPr bwMode="auto">
-                    <a:xfrm>
-                      <a:off x="0" y="0"/>
-                      <a:ext cx="4050030" cy="3122295"/>
-                    </a:xfrm>
-                    <a:prstGeom prst="rect">
-                      <a:avLst/>
-                    </a:prstGeom>
-                    <a:noFill/>
-                    <a:ln>
-                      <a:noFill/>
-                    </a:ln>
-                  </pic:spPr>
-                </pic:pic>
-              </a:graphicData>
-            </a:graphic>
-          </wp:inline>
-        </w:drawing>
-      </w:r>
     </w:p>
     <w:p>
       <w:pPr>
@@ -1652,8 +1659,6 @@
           <w:szCs w:val="24"/>
         </w:rPr>
       </w:pPr>
-      <w:bookmarkStart w:id="0" w:name="_GoBack"/>
-      <w:bookmarkEnd w:id="0"/>
       <w:r>
         <w:rPr>
           <w:rFonts w:ascii="Times New Roman" w:hAnsi="Times New Roman" w:cs="Times New Roman"/>
@@ -2257,7 +2262,7 @@
                     <pic:cNvPicPr/>
                   </pic:nvPicPr>
                   <pic:blipFill>
-                    <a:blip r:embed="rId9">
+                    <a:blip r:embed="rId8">
                       <a:extLst>
                         <a:ext uri="{28A0092B-C50C-407E-A947-70E740481C1C}">
                           <a14:useLocalDpi xmlns:a14="http://schemas.microsoft.com/office/drawing/2010/main" val="0"/>
@@ -2327,32 +2332,11 @@
           <w:sz w:val="24"/>
           <w:szCs w:val="24"/>
         </w:rPr>
-        <w:t xml:space="preserve">Assumptions: </w:t>
-      </w:r>
-      <w:r>
-        <w:rPr>
-          <w:rFonts w:ascii="Times New Roman" w:hAnsi="Times New Roman" w:cs="Times New Roman"/>
-          <w:sz w:val="24"/>
-          <w:szCs w:val="24"/>
-        </w:rPr>
-        <w:t>The mean depth of the Strait of Georgia is 157</w:t>
-      </w:r>
-      <w:r>
-        <w:rPr>
-          <w:rFonts w:ascii="Times New Roman" w:hAnsi="Times New Roman" w:cs="Times New Roman"/>
-          <w:sz w:val="24"/>
-          <w:szCs w:val="24"/>
-        </w:rPr>
-        <w:t xml:space="preserve"> (source: </w:t>
-      </w:r>
-      <w:hyperlink r:id="rId10" w:history="1">
-        <w:r>
-          <w:rPr>
-            <w:rStyle w:val="Hyperlink"/>
-          </w:rPr>
-          <w:t>https://en.wikipedia.org/wiki/Strait_of_Georgia</w:t>
-        </w:r>
-      </w:hyperlink>
+        <w:t xml:space="preserve">Assumptions: The mean depth of the Strait of Georgia is 157 (source: </w:t>
+      </w:r>
+      <w:r>
+        <w:t>https://en.wikipedia.org/wiki/Strait_of_Georgia</w:t>
+      </w:r>
       <w:r>
         <w:t>)</w:t>
       </w:r>
@@ -2369,10 +2353,10 @@
           <w:szCs w:val="24"/>
         </w:rPr>
         <w:drawing>
-          <wp:inline distT="0" distB="0" distL="0" distR="0" wp14:anchorId="775A3E9B" wp14:editId="2B222193">
-            <wp:extent cx="3884930" cy="2649220"/>
-            <wp:effectExtent l="0" t="0" r="1270" b="0"/>
-            <wp:docPr id="2" name="Picture 2"/>
+          <wp:inline distT="0" distB="0" distL="0" distR="0" wp14:anchorId="60FCA3B6" wp14:editId="4C990642">
+            <wp:extent cx="3886200" cy="2647950"/>
+            <wp:effectExtent l="0" t="0" r="0" b="0"/>
+            <wp:docPr id="10" name="Picture 10"/>
             <wp:cNvGraphicFramePr>
               <a:graphicFrameLocks xmlns:a="http://schemas.openxmlformats.org/drawingml/2006/main" noChangeAspect="1"/>
             </wp:cNvGraphicFramePr>
@@ -2380,13 +2364,13 @@
               <a:graphicData uri="http://schemas.openxmlformats.org/drawingml/2006/picture">
                 <pic:pic xmlns:pic="http://schemas.openxmlformats.org/drawingml/2006/picture">
                   <pic:nvPicPr>
-                    <pic:cNvPr id="0" name="Picture 1"/>
+                    <pic:cNvPr id="0" name="Picture 3"/>
                     <pic:cNvPicPr>
                       <a:picLocks noChangeAspect="1" noChangeArrowheads="1"/>
                     </pic:cNvPicPr>
                   </pic:nvPicPr>
                   <pic:blipFill>
-                    <a:blip r:embed="rId11">
+                    <a:blip r:embed="rId9">
                       <a:extLst>
                         <a:ext uri="{28A0092B-C50C-407E-A947-70E740481C1C}">
                           <a14:useLocalDpi xmlns:a14="http://schemas.microsoft.com/office/drawing/2010/main" val="0"/>
@@ -2401,7 +2385,7 @@
                   <pic:spPr bwMode="auto">
                     <a:xfrm>
                       <a:off x="0" y="0"/>
-                      <a:ext cx="3884930" cy="2649220"/>
+                      <a:ext cx="3886200" cy="2647950"/>
                     </a:xfrm>
                     <a:prstGeom prst="rect">
                       <a:avLst/>
@@ -2517,7 +2501,7 @@
                     </pic:cNvPicPr>
                   </pic:nvPicPr>
                   <pic:blipFill>
-                    <a:blip r:embed="rId12">
+                    <a:blip r:embed="rId10">
                       <a:extLst>
                         <a:ext uri="{28A0092B-C50C-407E-A947-70E740481C1C}">
                           <a14:useLocalDpi xmlns:a14="http://schemas.microsoft.com/office/drawing/2010/main" val="0"/>
@@ -2570,31 +2554,7 @@
               <w:sz w:val="24"/>
               <w:szCs w:val="24"/>
             </w:rPr>
-            <m:t>saturation pressur</m:t>
-          </m:r>
-          <m:r>
-            <w:rPr>
-              <w:rFonts w:ascii="Cambria Math" w:hAnsi="Cambria Math" w:cs="Times New Roman"/>
-              <w:sz w:val="24"/>
-              <w:szCs w:val="24"/>
-            </w:rPr>
-            <m:t>e</m:t>
-          </m:r>
-          <m:r>
-            <w:rPr>
-              <w:rFonts w:ascii="Cambria Math" w:hAnsi="Cambria Math" w:cs="Times New Roman"/>
-              <w:sz w:val="24"/>
-              <w:szCs w:val="24"/>
-            </w:rPr>
-            <m:t>=</m:t>
-          </m:r>
-          <m:r>
-            <w:rPr>
-              <w:rFonts w:ascii="Cambria Math" w:hAnsi="Cambria Math" w:cs="Times New Roman"/>
-              <w:sz w:val="24"/>
-              <w:szCs w:val="24"/>
-            </w:rPr>
-            <m:t>0.6113 × exp</m:t>
+            <m:t>saturation pressure=0.6113 × exp</m:t>
           </m:r>
           <m:d>
             <m:dPr>
@@ -2705,15 +2665,7 @@
               <w:sz w:val="24"/>
               <w:szCs w:val="24"/>
             </w:rPr>
-            <m:t>es</m:t>
-          </m:r>
-          <m:r>
-            <w:rPr>
-              <w:rFonts w:ascii="Cambria Math" w:hAnsi="Cambria Math" w:cs="Times New Roman"/>
-              <w:sz w:val="24"/>
-              <w:szCs w:val="24"/>
-            </w:rPr>
-            <m:t>=relative humidity × saturated mixing ratio</m:t>
+            <m:t>es=relative humidity × saturated mixing ratio</m:t>
           </m:r>
         </m:oMath>
       </m:oMathPara>
@@ -2829,6 +2781,8 @@
           <w:szCs w:val="24"/>
         </w:rPr>
       </w:pPr>
+      <w:bookmarkStart w:id="0" w:name="_GoBack"/>
+      <w:bookmarkEnd w:id="0"/>
       <w:r>
         <w:rPr>
           <w:rFonts w:ascii="Times New Roman" w:eastAsiaTheme="minorEastAsia" w:hAnsi="Times New Roman" w:cs="Times New Roman"/>
@@ -2837,10 +2791,10 @@
           <w:szCs w:val="24"/>
         </w:rPr>
         <w:drawing>
-          <wp:inline distT="0" distB="0" distL="0" distR="0" wp14:anchorId="02F538EE" wp14:editId="00B54B49">
-            <wp:extent cx="4170680" cy="3122295"/>
+          <wp:inline distT="0" distB="0" distL="0" distR="0" wp14:anchorId="69691F45" wp14:editId="5BE9D93B">
+            <wp:extent cx="4171950" cy="3124200"/>
             <wp:effectExtent l="0" t="0" r="0" b="0"/>
-            <wp:docPr id="7" name="Picture 7"/>
+            <wp:docPr id="11" name="Picture 11"/>
             <wp:cNvGraphicFramePr>
               <a:graphicFrameLocks xmlns:a="http://schemas.openxmlformats.org/drawingml/2006/main" noChangeAspect="1"/>
             </wp:cNvGraphicFramePr>
@@ -2848,13 +2802,13 @@
               <a:graphicData uri="http://schemas.openxmlformats.org/drawingml/2006/picture">
                 <pic:pic xmlns:pic="http://schemas.openxmlformats.org/drawingml/2006/picture">
                   <pic:nvPicPr>
-                    <pic:cNvPr id="0" name="Picture 6"/>
+                    <pic:cNvPr id="0" name="Picture 4"/>
                     <pic:cNvPicPr>
                       <a:picLocks noChangeAspect="1" noChangeArrowheads="1"/>
                     </pic:cNvPicPr>
                   </pic:nvPicPr>
                   <pic:blipFill>
-                    <a:blip r:embed="rId13">
+                    <a:blip r:embed="rId11">
                       <a:extLst>
                         <a:ext uri="{28A0092B-C50C-407E-A947-70E740481C1C}">
                           <a14:useLocalDpi xmlns:a14="http://schemas.microsoft.com/office/drawing/2010/main" val="0"/>
@@ -2869,7 +2823,7 @@
                   <pic:spPr bwMode="auto">
                     <a:xfrm>
                       <a:off x="0" y="0"/>
-                      <a:ext cx="4170680" cy="3122295"/>
+                      <a:ext cx="4171950" cy="3124200"/>
                     </a:xfrm>
                     <a:prstGeom prst="rect">
                       <a:avLst/>
@@ -2939,7 +2893,15 @@
               <w:sz w:val="24"/>
               <w:szCs w:val="24"/>
             </w:rPr>
-            <m:t>0.05hPa=</m:t>
+            <m:t>0.05</m:t>
+          </m:r>
+          <m:r>
+            <w:rPr>
+              <w:rFonts w:ascii="Cambria Math" w:hAnsi="Cambria Math" w:cs="Times New Roman"/>
+              <w:sz w:val="24"/>
+              <w:szCs w:val="24"/>
+            </w:rPr>
+            <m:t>hPa=</m:t>
           </m:r>
           <m:r>
             <w:rPr>
@@ -2990,6 +2952,9 @@
             <m:t>×B×T</m:t>
           </m:r>
           <m:r>
+            <m:rPr>
+              <m:sty m:val="p"/>
+            </m:rPr>
             <w:rPr>
               <w:rFonts w:ascii="Cambria Math" w:eastAsiaTheme="minorEastAsia" w:hAnsi="Cambria Math" w:cs="Times New Roman"/>
               <w:sz w:val="24"/>
@@ -3124,6 +3089,9 @@
             <m:t>=T</m:t>
           </m:r>
           <m:r>
+            <m:rPr>
+              <m:sty m:val="p"/>
+            </m:rPr>
             <w:rPr>
               <w:rFonts w:ascii="Cambria Math" w:hAnsi="Cambria Math" w:cs="Times New Roman"/>
               <w:sz w:val="24"/>

</xml_diff>